<commit_message>
uradjena dokumentacija za theme controler, update i delete, pokusano srediti akcije delete i update al zbog baze ostavio sam zakomentarisano i ispratio na originalnom sajtu sta se desava... sta se ukljucuje, prosledjuje itd... na pocetnoj strani projekta postavljena 2 linka od kontrolera koje sam dobio kao taskove...
</commit_message>
<xml_diff>
--- a/Documentation/ThemeEdit.docx
+++ b/Documentation/ThemeEdit.docx
@@ -3,15 +3,23 @@
 <w:document xmlns:wpc="http://schemas.microsoft.com/office/word/2010/wordprocessingCanvas" xmlns:cx="http://schemas.microsoft.com/office/drawing/2014/chartex" xmlns:cx1="http://schemas.microsoft.com/office/drawing/2015/9/8/chartex" xmlns:mc="http://schemas.openxmlformats.org/markup-compatibility/2006" xmlns:o="urn:schemas-microsoft-com:office:office" xmlns:r="http://schemas.openxmlformats.org/officeDocument/2006/relationships" xmlns:m="http://schemas.openxmlformats.org/officeDocument/2006/math" xmlns:v="urn:schemas-microsoft-com:vml" xmlns:wp14="http://schemas.microsoft.com/office/word/2010/wordprocessingDrawing" xmlns:wp="http://schemas.openxmlformats.org/drawingml/2006/wordprocessingDrawing" xmlns:w10="urn:schemas-microsoft-com:office:word" xmlns:w="http://schemas.openxmlformats.org/wordprocessingml/2006/main" xmlns:w14="http://schemas.microsoft.com/office/word/2010/wordml" xmlns:w15="http://schemas.microsoft.com/office/word/2012/wordml" xmlns:w16se="http://schemas.microsoft.com/office/word/2015/wordml/symex" xmlns:wpg="http://schemas.microsoft.com/office/word/2010/wordprocessingGroup" xmlns:wpi="http://schemas.microsoft.com/office/word/2010/wordprocessingInk" xmlns:wne="http://schemas.microsoft.com/office/word/2006/wordml" xmlns:wps="http://schemas.microsoft.com/office/word/2010/wordprocessingShape" mc:Ignorable="w14 w15 w16se wp14">
   <w:body>
     <w:p>
+      <w:pPr>
+        <w:jc w:val="both"/>
+      </w:pPr>
       <w:proofErr w:type="spellStart"/>
       <w:r>
         <w:t>ThemeController</w:t>
       </w:r>
       <w:proofErr w:type="spellEnd"/>
     </w:p>
-    <w:p/>
-    <w:p>
-      <w:pPr>
+    <w:p>
+      <w:pPr>
+        <w:jc w:val="both"/>
+      </w:pPr>
+    </w:p>
+    <w:p>
+      <w:pPr>
+        <w:jc w:val="both"/>
         <w:rPr>
           <w:b/>
         </w:rPr>
@@ -27,6 +35,7 @@
     </w:p>
     <w:p>
       <w:pPr>
+        <w:jc w:val="both"/>
         <w:rPr>
           <w:b/>
         </w:rPr>
@@ -40,6 +49,7 @@
     </w:p>
     <w:p>
       <w:pPr>
+        <w:jc w:val="both"/>
         <w:rPr>
           <w:b/>
         </w:rPr>
@@ -57,6 +67,7 @@
       <w:pPr>
         <w:pStyle w:val="HTMLPreformatted"/>
         <w:shd w:val="clear" w:color="auto" w:fill="FFFFFF"/>
+        <w:jc w:val="both"/>
         <w:rPr>
           <w:rFonts w:ascii="inherit" w:hAnsi="inherit"/>
           <w:color w:val="212121"/>
@@ -80,6 +91,7 @@
     </w:p>
     <w:p>
       <w:pPr>
+        <w:jc w:val="both"/>
         <w:rPr>
           <w:b/>
         </w:rPr>
@@ -89,6 +101,7 @@
       <w:pPr>
         <w:pStyle w:val="HTMLPreformatted"/>
         <w:shd w:val="clear" w:color="auto" w:fill="FFFFFF"/>
+        <w:jc w:val="both"/>
         <w:rPr>
           <w:rFonts w:ascii="inherit" w:hAnsi="inherit"/>
           <w:color w:val="212121"/>
@@ -148,6 +161,7 @@
       <w:pPr>
         <w:pStyle w:val="HTMLPreformatted"/>
         <w:shd w:val="clear" w:color="auto" w:fill="FFFFFF"/>
+        <w:jc w:val="both"/>
         <w:rPr>
           <w:rFonts w:ascii="inherit" w:hAnsi="inherit"/>
           <w:color w:val="212121"/>
@@ -159,6 +173,7 @@
       <w:pPr>
         <w:pStyle w:val="HTMLPreformatted"/>
         <w:shd w:val="clear" w:color="auto" w:fill="FFFFFF"/>
+        <w:jc w:val="both"/>
         <w:rPr>
           <w:rFonts w:ascii="inherit" w:hAnsi="inherit"/>
           <w:color w:val="212121"/>
@@ -169,6 +184,7 @@
       <w:pPr>
         <w:pStyle w:val="HTMLPreformatted"/>
         <w:shd w:val="clear" w:color="auto" w:fill="FFFFFF"/>
+        <w:jc w:val="both"/>
         <w:rPr>
           <w:rFonts w:ascii="inherit" w:hAnsi="inherit"/>
           <w:b/>
@@ -205,6 +221,7 @@
       <w:pPr>
         <w:pStyle w:val="HTMLPreformatted"/>
         <w:shd w:val="clear" w:color="auto" w:fill="FFFFFF"/>
+        <w:jc w:val="both"/>
         <w:rPr>
           <w:rFonts w:ascii="Arial" w:hAnsi="Arial" w:cs="Arial"/>
           <w:color w:val="212121"/>
@@ -457,6 +474,7 @@
       <w:pPr>
         <w:pStyle w:val="HTMLPreformatted"/>
         <w:shd w:val="clear" w:color="auto" w:fill="FFFFFF"/>
+        <w:jc w:val="both"/>
         <w:rPr>
           <w:rFonts w:ascii="Arial" w:hAnsi="Arial" w:cs="Arial"/>
           <w:color w:val="212121"/>
@@ -468,6 +486,7 @@
       <w:pPr>
         <w:pStyle w:val="HTMLPreformatted"/>
         <w:shd w:val="clear" w:color="auto" w:fill="FFFFFF"/>
+        <w:jc w:val="both"/>
         <w:rPr>
           <w:rFonts w:ascii="Arial" w:hAnsi="Arial" w:cs="Arial"/>
           <w:color w:val="212121"/>
@@ -1064,6 +1083,7 @@
       <w:pPr>
         <w:pStyle w:val="HTMLPreformatted"/>
         <w:shd w:val="clear" w:color="auto" w:fill="FFFFFF"/>
+        <w:jc w:val="both"/>
         <w:rPr>
           <w:rFonts w:ascii="Arial" w:hAnsi="Arial" w:cs="Arial"/>
           <w:color w:val="212121"/>
@@ -1075,6 +1095,7 @@
       <w:pPr>
         <w:pStyle w:val="HTMLPreformatted"/>
         <w:shd w:val="clear" w:color="auto" w:fill="FFFFFF"/>
+        <w:jc w:val="both"/>
         <w:rPr>
           <w:rFonts w:ascii="Arial" w:hAnsi="Arial" w:cs="Arial"/>
           <w:color w:val="212121"/>
@@ -1086,6 +1107,7 @@
       <w:pPr>
         <w:pStyle w:val="HTMLPreformatted"/>
         <w:shd w:val="clear" w:color="auto" w:fill="FFFFFF"/>
+        <w:jc w:val="both"/>
         <w:rPr>
           <w:rFonts w:ascii="Arial" w:hAnsi="Arial" w:cs="Arial"/>
           <w:b/>
@@ -1127,6 +1149,7 @@
       <w:pPr>
         <w:pStyle w:val="HTMLPreformatted"/>
         <w:shd w:val="clear" w:color="auto" w:fill="FFFFFF"/>
+        <w:jc w:val="both"/>
         <w:rPr>
           <w:rFonts w:ascii="Arial" w:hAnsi="Arial" w:cs="Arial"/>
           <w:b/>
@@ -1139,6 +1162,7 @@
       <w:pPr>
         <w:pStyle w:val="HTMLPreformatted"/>
         <w:shd w:val="clear" w:color="auto" w:fill="FFFFFF"/>
+        <w:jc w:val="both"/>
         <w:rPr>
           <w:rFonts w:ascii="Arial" w:hAnsi="Arial" w:cs="Arial"/>
           <w:color w:val="212121"/>
@@ -1401,6 +1425,7 @@
       <w:pPr>
         <w:pStyle w:val="HTMLPreformatted"/>
         <w:shd w:val="clear" w:color="auto" w:fill="FFFFFF"/>
+        <w:jc w:val="both"/>
         <w:rPr>
           <w:rFonts w:ascii="Arial" w:hAnsi="Arial" w:cs="Arial"/>
           <w:color w:val="212121"/>
@@ -1412,6 +1437,7 @@
       <w:pPr>
         <w:pStyle w:val="HTMLPreformatted"/>
         <w:shd w:val="clear" w:color="auto" w:fill="FFFFFF"/>
+        <w:jc w:val="both"/>
         <w:rPr>
           <w:rFonts w:ascii="Arial" w:hAnsi="Arial" w:cs="Arial"/>
           <w:b/>
@@ -1653,6 +1679,7 @@
       <w:pPr>
         <w:pStyle w:val="HTMLPreformatted"/>
         <w:shd w:val="clear" w:color="auto" w:fill="FFFFFF"/>
+        <w:jc w:val="both"/>
         <w:rPr>
           <w:rFonts w:ascii="Arial" w:hAnsi="Arial" w:cs="Arial"/>
           <w:b/>
@@ -1665,6 +1692,7 @@
       <w:pPr>
         <w:pStyle w:val="HTMLPreformatted"/>
         <w:shd w:val="clear" w:color="auto" w:fill="FFFFFF"/>
+        <w:jc w:val="both"/>
         <w:rPr>
           <w:rFonts w:ascii="Arial" w:hAnsi="Arial" w:cs="Arial"/>
           <w:color w:val="212121"/>
@@ -1781,6 +1809,7 @@
       <w:pPr>
         <w:pStyle w:val="HTMLPreformatted"/>
         <w:shd w:val="clear" w:color="auto" w:fill="FFFFFF"/>
+        <w:jc w:val="both"/>
         <w:rPr>
           <w:rFonts w:ascii="Arial" w:hAnsi="Arial" w:cs="Arial"/>
           <w:color w:val="212121"/>
@@ -1792,6 +1821,7 @@
       <w:pPr>
         <w:pStyle w:val="HTMLPreformatted"/>
         <w:shd w:val="clear" w:color="auto" w:fill="FFFFFF"/>
+        <w:jc w:val="both"/>
         <w:rPr>
           <w:rFonts w:ascii="Arial" w:hAnsi="Arial" w:cs="Arial"/>
           <w:color w:val="212121"/>
@@ -1803,6 +1833,7 @@
       <w:pPr>
         <w:pStyle w:val="HTMLPreformatted"/>
         <w:shd w:val="clear" w:color="auto" w:fill="FFFFFF"/>
+        <w:jc w:val="both"/>
         <w:rPr>
           <w:rFonts w:ascii="Arial" w:hAnsi="Arial" w:cs="Arial"/>
           <w:color w:val="212121"/>
@@ -1814,6 +1845,7 @@
       <w:pPr>
         <w:pStyle w:val="HTMLPreformatted"/>
         <w:shd w:val="clear" w:color="auto" w:fill="FFFFFF"/>
+        <w:jc w:val="both"/>
         <w:rPr>
           <w:rFonts w:ascii="Arial" w:hAnsi="Arial" w:cs="Arial"/>
           <w:color w:val="212121"/>
@@ -1825,6 +1857,7 @@
       <w:pPr>
         <w:pStyle w:val="HTMLPreformatted"/>
         <w:shd w:val="clear" w:color="auto" w:fill="FFFFFF"/>
+        <w:jc w:val="both"/>
         <w:rPr>
           <w:rFonts w:ascii="Arial" w:hAnsi="Arial" w:cs="Arial"/>
           <w:color w:val="212121"/>
@@ -1836,6 +1869,7 @@
       <w:pPr>
         <w:pStyle w:val="HTMLPreformatted"/>
         <w:shd w:val="clear" w:color="auto" w:fill="FFFFFF"/>
+        <w:jc w:val="both"/>
         <w:rPr>
           <w:rFonts w:ascii="Arial" w:hAnsi="Arial" w:cs="Arial"/>
           <w:b/>
@@ -1867,6 +1901,7 @@
       <w:pPr>
         <w:pStyle w:val="HTMLPreformatted"/>
         <w:shd w:val="clear" w:color="auto" w:fill="FFFFFF"/>
+        <w:jc w:val="both"/>
         <w:rPr>
           <w:rFonts w:ascii="Arial" w:hAnsi="Arial" w:cs="Arial"/>
           <w:b/>
@@ -1879,6 +1914,7 @@
       <w:pPr>
         <w:pStyle w:val="HTMLPreformatted"/>
         <w:shd w:val="clear" w:color="auto" w:fill="FFFFFF"/>
+        <w:jc w:val="both"/>
         <w:rPr>
           <w:rFonts w:ascii="inherit" w:hAnsi="inherit"/>
           <w:color w:val="212121"/>
@@ -1889,12 +1925,19 @@
           <w:rFonts w:ascii="inherit" w:hAnsi="inherit"/>
           <w:b/>
         </w:rPr>
-        <w:t xml:space="preserve">1.1 </w:t>
+        <w:t>2</w:t>
       </w:r>
       <w:r>
         <w:rPr>
           <w:rFonts w:ascii="inherit" w:hAnsi="inherit"/>
           <w:b/>
+        </w:rPr>
+        <w:t xml:space="preserve">.1 </w:t>
+      </w:r>
+      <w:r>
+        <w:rPr>
+          <w:rFonts w:ascii="inherit" w:hAnsi="inherit"/>
+          <w:b/>
           <w:color w:val="212121"/>
           <w:lang w:val="en"/>
         </w:rPr>
@@ -1905,6 +1948,7 @@
       <w:pPr>
         <w:pStyle w:val="HTMLPreformatted"/>
         <w:shd w:val="clear" w:color="auto" w:fill="FFFFFF"/>
+        <w:jc w:val="both"/>
         <w:rPr>
           <w:rFonts w:ascii="Arial" w:hAnsi="Arial" w:cs="Arial"/>
           <w:b/>
@@ -1917,6 +1961,7 @@
       <w:pPr>
         <w:pStyle w:val="HTMLPreformatted"/>
         <w:shd w:val="clear" w:color="auto" w:fill="FFFFFF"/>
+        <w:jc w:val="both"/>
         <w:rPr>
           <w:rFonts w:asciiTheme="minorHAnsi" w:hAnsiTheme="minorHAnsi" w:cs="Consolas"/>
           <w:color w:val="222222"/>
@@ -2300,6 +2345,7 @@
       <w:pPr>
         <w:pStyle w:val="HTMLPreformatted"/>
         <w:shd w:val="clear" w:color="auto" w:fill="FFFFFF"/>
+        <w:jc w:val="both"/>
         <w:rPr>
           <w:rFonts w:asciiTheme="minorHAnsi" w:hAnsiTheme="minorHAnsi" w:cs="Consolas"/>
           <w:color w:val="222222"/>
@@ -2313,6 +2359,7 @@
       <w:pPr>
         <w:pStyle w:val="HTMLPreformatted"/>
         <w:shd w:val="clear" w:color="auto" w:fill="FFFFFF"/>
+        <w:jc w:val="both"/>
         <w:rPr>
           <w:rFonts w:ascii="Arial" w:hAnsi="Arial" w:cs="Arial"/>
           <w:color w:val="212121"/>
@@ -2324,6 +2371,7 @@
       <w:pPr>
         <w:pStyle w:val="HTMLPreformatted"/>
         <w:shd w:val="clear" w:color="auto" w:fill="FFFFFF"/>
+        <w:jc w:val="both"/>
         <w:rPr>
           <w:rFonts w:ascii="Arial" w:hAnsi="Arial" w:cs="Arial"/>
           <w:color w:val="212121"/>
@@ -2335,6 +2383,7 @@
       <w:pPr>
         <w:pStyle w:val="HTMLPreformatted"/>
         <w:shd w:val="clear" w:color="auto" w:fill="FFFFFF"/>
+        <w:jc w:val="both"/>
         <w:rPr>
           <w:rFonts w:ascii="inherit" w:hAnsi="inherit"/>
           <w:b/>
@@ -2347,7 +2396,15 @@
           <w:b/>
           <w:color w:val="212121"/>
         </w:rPr>
-        <w:t>1.2</w:t>
+        <w:t>2</w:t>
+      </w:r>
+      <w:r>
+        <w:rPr>
+          <w:rFonts w:ascii="inherit" w:hAnsi="inherit"/>
+          <w:b/>
+          <w:color w:val="212121"/>
+        </w:rPr>
+        <w:t>.2</w:t>
       </w:r>
       <w:r>
         <w:rPr>
@@ -2371,6 +2428,7 @@
       <w:pPr>
         <w:pStyle w:val="HTMLPreformatted"/>
         <w:shd w:val="clear" w:color="auto" w:fill="FFFFFF"/>
+        <w:jc w:val="both"/>
         <w:rPr>
           <w:rFonts w:ascii="Arial" w:hAnsi="Arial" w:cs="Arial"/>
           <w:color w:val="212121"/>
@@ -2382,6 +2440,7 @@
       <w:pPr>
         <w:pStyle w:val="HTMLPreformatted"/>
         <w:shd w:val="clear" w:color="auto" w:fill="FFFFFF"/>
+        <w:jc w:val="both"/>
         <w:rPr>
           <w:rFonts w:asciiTheme="minorHAnsi" w:hAnsiTheme="minorHAnsi" w:cs="Arial"/>
           <w:color w:val="212121"/>
@@ -2868,6 +2927,7 @@
       <w:pPr>
         <w:pStyle w:val="HTMLPreformatted"/>
         <w:shd w:val="clear" w:color="auto" w:fill="FFFFFF"/>
+        <w:jc w:val="both"/>
         <w:rPr>
           <w:rFonts w:asciiTheme="minorHAnsi" w:hAnsiTheme="minorHAnsi" w:cs="Arial"/>
           <w:color w:val="212121"/>
@@ -2881,6 +2941,7 @@
       <w:pPr>
         <w:pStyle w:val="HTMLPreformatted"/>
         <w:shd w:val="clear" w:color="auto" w:fill="FFFFFF"/>
+        <w:jc w:val="both"/>
         <w:rPr>
           <w:rFonts w:asciiTheme="minorHAnsi" w:hAnsiTheme="minorHAnsi" w:cs="Arial"/>
           <w:color w:val="212121"/>
@@ -2894,6 +2955,7 @@
       <w:pPr>
         <w:pStyle w:val="HTMLPreformatted"/>
         <w:shd w:val="clear" w:color="auto" w:fill="FFFFFF"/>
+        <w:jc w:val="both"/>
         <w:rPr>
           <w:rFonts w:ascii="inherit" w:hAnsi="inherit" w:cs="Arial"/>
           <w:b/>
@@ -2908,9 +2970,8 @@
           <w:color w:val="212121"/>
           <w:shd w:val="clear" w:color="auto" w:fill="FFFFFF"/>
         </w:rPr>
-        <w:t xml:space="preserve">1.2.1 Add </w:t>
-      </w:r>
-      <w:proofErr w:type="spellStart"/>
+        <w:t>2</w:t>
+      </w:r>
       <w:r>
         <w:rPr>
           <w:rFonts w:ascii="inherit" w:hAnsi="inherit" w:cs="Arial"/>
@@ -2918,6 +2979,16 @@
           <w:color w:val="212121"/>
           <w:shd w:val="clear" w:color="auto" w:fill="FFFFFF"/>
         </w:rPr>
+        <w:t xml:space="preserve">.2.1 Add </w:t>
+      </w:r>
+      <w:proofErr w:type="spellStart"/>
+      <w:r>
+        <w:rPr>
+          <w:rFonts w:ascii="inherit" w:hAnsi="inherit" w:cs="Arial"/>
+          <w:b/>
+          <w:color w:val="212121"/>
+          <w:shd w:val="clear" w:color="auto" w:fill="FFFFFF"/>
+        </w:rPr>
         <w:t>dependedancies</w:t>
       </w:r>
       <w:proofErr w:type="spellEnd"/>
@@ -2935,6 +3006,7 @@
       <w:pPr>
         <w:pStyle w:val="HTMLPreformatted"/>
         <w:shd w:val="clear" w:color="auto" w:fill="FFFFFF"/>
+        <w:jc w:val="both"/>
         <w:rPr>
           <w:rFonts w:asciiTheme="minorHAnsi" w:hAnsiTheme="minorHAnsi" w:cs="Arial"/>
           <w:b/>
@@ -2949,6 +3021,7 @@
       <w:pPr>
         <w:pStyle w:val="HTMLPreformatted"/>
         <w:shd w:val="clear" w:color="auto" w:fill="FFFFFF"/>
+        <w:jc w:val="both"/>
         <w:rPr>
           <w:rFonts w:asciiTheme="minorHAnsi" w:hAnsiTheme="minorHAnsi" w:cs="Arial"/>
           <w:color w:val="212121"/>
@@ -3161,6 +3234,7 @@
       <w:pPr>
         <w:pStyle w:val="HTMLPreformatted"/>
         <w:shd w:val="clear" w:color="auto" w:fill="FFFFFF"/>
+        <w:jc w:val="both"/>
         <w:rPr>
           <w:rFonts w:asciiTheme="minorHAnsi" w:hAnsiTheme="minorHAnsi" w:cs="Arial"/>
           <w:color w:val="212121"/>
@@ -3174,6 +3248,7 @@
       <w:pPr>
         <w:pStyle w:val="HTMLPreformatted"/>
         <w:shd w:val="clear" w:color="auto" w:fill="FFFFFF"/>
+        <w:jc w:val="both"/>
         <w:rPr>
           <w:rFonts w:asciiTheme="minorHAnsi" w:hAnsiTheme="minorHAnsi" w:cs="Arial"/>
           <w:color w:val="212121"/>
@@ -3270,6 +3345,7 @@
           <w:tab w:val="left" w:pos="14656"/>
         </w:tabs>
         <w:spacing w:after="0" w:line="240" w:lineRule="auto"/>
+        <w:jc w:val="both"/>
         <w:rPr>
           <w:rFonts w:eastAsia="Times New Roman" w:cs="Courier New"/>
           <w:color w:val="212121"/>
@@ -3334,6 +3410,7 @@
           <w:tab w:val="left" w:pos="14656"/>
         </w:tabs>
         <w:spacing w:after="0" w:line="240" w:lineRule="auto"/>
+        <w:jc w:val="both"/>
         <w:rPr>
           <w:rFonts w:eastAsia="Times New Roman" w:cs="Courier New"/>
           <w:b/>
@@ -3406,6 +3483,7 @@
           <w:tab w:val="left" w:pos="14656"/>
         </w:tabs>
         <w:spacing w:after="0" w:line="240" w:lineRule="auto"/>
+        <w:jc w:val="both"/>
         <w:rPr>
           <w:rFonts w:eastAsia="Times New Roman" w:cs="Courier New"/>
           <w:b/>
@@ -3435,6 +3513,7 @@
           <w:tab w:val="left" w:pos="14656"/>
         </w:tabs>
         <w:spacing w:after="0" w:line="240" w:lineRule="auto"/>
+        <w:jc w:val="both"/>
         <w:rPr>
           <w:rFonts w:eastAsia="Times New Roman" w:cs="Courier New"/>
           <w:color w:val="212121"/>
@@ -3618,6 +3697,7 @@
           <w:tab w:val="left" w:pos="14656"/>
         </w:tabs>
         <w:spacing w:after="0" w:line="240" w:lineRule="auto"/>
+        <w:jc w:val="both"/>
         <w:rPr>
           <w:rFonts w:ascii="inherit" w:eastAsia="Times New Roman" w:hAnsi="inherit" w:cs="Courier New"/>
           <w:b/>
@@ -3649,6 +3729,7 @@
           <w:tab w:val="left" w:pos="14656"/>
         </w:tabs>
         <w:spacing w:after="0" w:line="240" w:lineRule="auto"/>
+        <w:jc w:val="both"/>
         <w:rPr>
           <w:rFonts w:ascii="inherit" w:eastAsia="Times New Roman" w:hAnsi="inherit" w:cs="Courier New"/>
           <w:b/>
@@ -3712,6 +3793,7 @@
           <w:tab w:val="left" w:pos="14656"/>
         </w:tabs>
         <w:spacing w:after="0" w:line="240" w:lineRule="auto"/>
+        <w:jc w:val="both"/>
         <w:rPr>
           <w:rFonts w:ascii="inherit" w:eastAsia="Times New Roman" w:hAnsi="inherit" w:cs="Courier New"/>
           <w:b/>
@@ -3743,6 +3825,7 @@
           <w:tab w:val="left" w:pos="14656"/>
         </w:tabs>
         <w:spacing w:after="0" w:line="240" w:lineRule="auto"/>
+        <w:jc w:val="both"/>
         <w:rPr>
           <w:rFonts w:ascii="inherit" w:eastAsia="Times New Roman" w:hAnsi="inherit" w:cs="Courier New"/>
           <w:color w:val="212121"/>
@@ -3796,6 +3879,7 @@
         <w:autoSpaceDN w:val="0"/>
         <w:adjustRightInd w:val="0"/>
         <w:spacing w:after="0" w:line="240" w:lineRule="auto"/>
+        <w:jc w:val="both"/>
         <w:rPr>
           <w:rFonts w:ascii="Consolas" w:hAnsi="Consolas" w:cs="Consolas"/>
           <w:i/>
@@ -3853,6 +3937,7 @@
         <w:autoSpaceDN w:val="0"/>
         <w:adjustRightInd w:val="0"/>
         <w:spacing w:after="0" w:line="240" w:lineRule="auto"/>
+        <w:jc w:val="both"/>
         <w:rPr>
           <w:rFonts w:ascii="Consolas" w:hAnsi="Consolas" w:cs="Consolas"/>
           <w:i/>
@@ -3910,6 +3995,7 @@
         <w:autoSpaceDN w:val="0"/>
         <w:adjustRightInd w:val="0"/>
         <w:spacing w:after="0" w:line="240" w:lineRule="auto"/>
+        <w:jc w:val="both"/>
         <w:rPr>
           <w:rFonts w:ascii="Consolas" w:hAnsi="Consolas" w:cs="Consolas"/>
           <w:i/>
@@ -3983,6 +4069,7 @@
           <w:tab w:val="left" w:pos="14656"/>
         </w:tabs>
         <w:spacing w:after="0" w:line="240" w:lineRule="auto"/>
+        <w:jc w:val="both"/>
         <w:rPr>
           <w:rFonts w:ascii="Consolas" w:hAnsi="Consolas" w:cs="Consolas"/>
           <w:i/>
@@ -4046,6 +4133,7 @@
           <w:tab w:val="left" w:pos="14656"/>
         </w:tabs>
         <w:spacing w:after="0" w:line="240" w:lineRule="auto"/>
+        <w:jc w:val="both"/>
         <w:rPr>
           <w:rFonts w:ascii="Consolas" w:hAnsi="Consolas" w:cs="Consolas"/>
           <w:i/>
@@ -4077,6 +4165,7 @@
           <w:tab w:val="left" w:pos="14656"/>
         </w:tabs>
         <w:spacing w:after="0" w:line="240" w:lineRule="auto"/>
+        <w:jc w:val="both"/>
         <w:rPr>
           <w:rFonts w:eastAsia="Times New Roman" w:cs="Courier New"/>
           <w:color w:val="212121"/>
@@ -4128,6 +4217,7 @@
           <w:tab w:val="left" w:pos="14656"/>
         </w:tabs>
         <w:spacing w:after="0" w:line="240" w:lineRule="auto"/>
+        <w:jc w:val="both"/>
         <w:rPr>
           <w:rFonts w:ascii="inherit" w:eastAsia="Times New Roman" w:hAnsi="inherit" w:cs="Courier New"/>
           <w:b/>
@@ -4159,6 +4249,7 @@
           <w:tab w:val="left" w:pos="14656"/>
         </w:tabs>
         <w:spacing w:after="0" w:line="240" w:lineRule="auto"/>
+        <w:jc w:val="both"/>
         <w:rPr>
           <w:rFonts w:ascii="inherit" w:eastAsia="Times New Roman" w:hAnsi="inherit" w:cs="Courier New"/>
           <w:b/>
@@ -4190,6 +4281,7 @@
           <w:tab w:val="left" w:pos="14656"/>
         </w:tabs>
         <w:spacing w:after="0" w:line="240" w:lineRule="auto"/>
+        <w:jc w:val="both"/>
         <w:rPr>
           <w:rFonts w:ascii="inherit" w:eastAsia="Times New Roman" w:hAnsi="inherit" w:cs="Courier New"/>
           <w:b/>
@@ -4198,8 +4290,69 @@
           <w:szCs w:val="20"/>
         </w:rPr>
       </w:pPr>
-      <w:bookmarkStart w:id="0" w:name="_GoBack"/>
-      <w:bookmarkEnd w:id="0"/>
+    </w:p>
+    <w:p>
+      <w:pPr>
+        <w:pStyle w:val="HTMLPreformatted"/>
+        <w:shd w:val="clear" w:color="auto" w:fill="FFFFFF"/>
+        <w:jc w:val="both"/>
+        <w:rPr>
+          <w:rFonts w:ascii="Arial" w:hAnsi="Arial" w:cs="Arial"/>
+          <w:b/>
+          <w:color w:val="212121"/>
+          <w:shd w:val="clear" w:color="auto" w:fill="FFFFFF"/>
+        </w:rPr>
+      </w:pPr>
+      <w:r>
+        <w:rPr>
+          <w:rFonts w:ascii="Arial" w:hAnsi="Arial" w:cs="Arial"/>
+          <w:b/>
+          <w:color w:val="212121"/>
+          <w:shd w:val="clear" w:color="auto" w:fill="FFFFFF"/>
+        </w:rPr>
+        <w:lastRenderedPageBreak/>
+        <w:t>3</w:t>
+      </w:r>
+      <w:r>
+        <w:rPr>
+          <w:rFonts w:ascii="Arial" w:hAnsi="Arial" w:cs="Arial"/>
+          <w:b/>
+          <w:color w:val="212121"/>
+          <w:shd w:val="clear" w:color="auto" w:fill="FFFFFF"/>
+        </w:rPr>
+        <w:t xml:space="preserve">. </w:t>
+      </w:r>
+      <w:r>
+        <w:rPr>
+          <w:rFonts w:ascii="Arial" w:hAnsi="Arial" w:cs="Arial"/>
+          <w:b/>
+          <w:color w:val="212121"/>
+          <w:shd w:val="clear" w:color="auto" w:fill="FFFFFF"/>
+        </w:rPr>
+        <w:t>Update</w:t>
+      </w:r>
+      <w:r>
+        <w:rPr>
+          <w:rFonts w:ascii="Arial" w:hAnsi="Arial" w:cs="Arial"/>
+          <w:b/>
+          <w:color w:val="212121"/>
+          <w:shd w:val="clear" w:color="auto" w:fill="FFFFFF"/>
+        </w:rPr>
+        <w:t xml:space="preserve"> and Delete</w:t>
+      </w:r>
+    </w:p>
+    <w:p>
+      <w:pPr>
+        <w:pStyle w:val="HTMLPreformatted"/>
+        <w:shd w:val="clear" w:color="auto" w:fill="FFFFFF"/>
+        <w:jc w:val="both"/>
+        <w:rPr>
+          <w:rFonts w:ascii="Arial" w:hAnsi="Arial" w:cs="Arial"/>
+          <w:b/>
+          <w:color w:val="212121"/>
+          <w:shd w:val="clear" w:color="auto" w:fill="FFFFFF"/>
+        </w:rPr>
+      </w:pPr>
     </w:p>
     <w:p>
       <w:pPr>
@@ -4223,32 +4376,63 @@
           <w:tab w:val="left" w:pos="14656"/>
         </w:tabs>
         <w:spacing w:after="0" w:line="240" w:lineRule="auto"/>
-        <w:rPr>
-          <w:rFonts w:ascii="inherit" w:eastAsia="Times New Roman" w:hAnsi="inherit" w:cs="Courier New"/>
+        <w:jc w:val="both"/>
+        <w:rPr>
+          <w:rFonts w:ascii="inherit" w:hAnsi="inherit"/>
+          <w:b/>
+          <w:color w:val="212121"/>
+          <w:lang w:val="en"/>
+        </w:rPr>
+      </w:pPr>
+      <w:r>
+        <w:rPr>
+          <w:rFonts w:ascii="Arial" w:hAnsi="Arial" w:cs="Arial"/>
+          <w:b/>
+          <w:color w:val="212121"/>
+          <w:shd w:val="clear" w:color="auto" w:fill="FFFFFF"/>
+        </w:rPr>
+        <w:t xml:space="preserve"> </w:t>
+      </w:r>
+      <w:r>
+        <w:rPr>
+          <w:b/>
+        </w:rPr>
+        <w:t>3</w:t>
+      </w:r>
+      <w:r>
+        <w:rPr>
+          <w:b/>
+        </w:rPr>
+        <w:t xml:space="preserve">.1 </w:t>
+      </w:r>
+      <w:r>
+        <w:rPr>
+          <w:rFonts w:ascii="inherit" w:hAnsi="inherit"/>
+          <w:b/>
+          <w:color w:val="212121"/>
+          <w:lang w:val="en"/>
+        </w:rPr>
+        <w:t xml:space="preserve">Description of </w:t>
+      </w:r>
+      <w:r>
+        <w:rPr>
+          <w:rFonts w:ascii="inherit" w:hAnsi="inherit"/>
           <w:b/>
           <w:color w:val="212121"/>
           <w:sz w:val="20"/>
           <w:szCs w:val="20"/>
-        </w:rPr>
-      </w:pPr>
-      <w:r>
-        <w:rPr>
-          <w:rFonts w:ascii="inherit" w:eastAsia="Times New Roman" w:hAnsi="inherit" w:cs="Courier New"/>
-          <w:b/>
-          <w:color w:val="212121"/>
-        </w:rPr>
-        <w:lastRenderedPageBreak/>
-        <w:t>Action</w:t>
-      </w:r>
-      <w:r>
-        <w:rPr>
-          <w:rFonts w:ascii="inherit" w:eastAsia="Times New Roman" w:hAnsi="inherit" w:cs="Courier New"/>
-          <w:b/>
-          <w:color w:val="212121"/>
-          <w:sz w:val="20"/>
-          <w:szCs w:val="20"/>
-        </w:rPr>
-        <w:t xml:space="preserve">: </w:t>
+          <w:lang w:val="en"/>
+        </w:rPr>
+        <w:t>the</w:t>
+      </w:r>
+      <w:r>
+        <w:rPr>
+          <w:rFonts w:ascii="inherit" w:hAnsi="inherit"/>
+          <w:b/>
+          <w:color w:val="212121"/>
+          <w:lang w:val="en"/>
+        </w:rPr>
+        <w:t xml:space="preserve"> functionality</w:t>
       </w:r>
     </w:p>
     <w:p>
@@ -4273,35 +4457,14 @@
           <w:tab w:val="left" w:pos="14656"/>
         </w:tabs>
         <w:spacing w:after="0" w:line="240" w:lineRule="auto"/>
-        <w:rPr>
-          <w:rFonts w:ascii="inherit" w:eastAsia="Times New Roman" w:hAnsi="inherit" w:cs="Courier New"/>
-          <w:b/>
-          <w:color w:val="212121"/>
-          <w:sz w:val="20"/>
-          <w:szCs w:val="20"/>
-        </w:rPr>
-      </w:pPr>
-      <w:r>
-        <w:rPr>
-          <w:rFonts w:ascii="inherit" w:eastAsia="Times New Roman" w:hAnsi="inherit" w:cs="Courier New"/>
-          <w:b/>
-          <w:color w:val="212121"/>
-          <w:sz w:val="20"/>
-          <w:szCs w:val="20"/>
-        </w:rPr>
-        <w:br/>
-        <w:t xml:space="preserve">1. </w:t>
-      </w:r>
-      <w:proofErr w:type="spellStart"/>
-      <w:r>
-        <w:rPr>
-          <w:rFonts w:ascii="inherit" w:eastAsia="Times New Roman" w:hAnsi="inherit" w:cs="Courier New"/>
-          <w:b/>
-          <w:color w:val="212121"/>
-        </w:rPr>
-        <w:t>ChangeCss</w:t>
-      </w:r>
-      <w:proofErr w:type="spellEnd"/>
+        <w:jc w:val="both"/>
+        <w:rPr>
+          <w:rFonts w:ascii="inherit" w:hAnsi="inherit"/>
+          <w:b/>
+          <w:color w:val="212121"/>
+          <w:lang w:val="en"/>
+        </w:rPr>
+      </w:pPr>
     </w:p>
     <w:p>
       <w:pPr>
@@ -4325,14 +4488,179 @@
           <w:tab w:val="left" w:pos="14656"/>
         </w:tabs>
         <w:spacing w:after="0" w:line="240" w:lineRule="auto"/>
-        <w:rPr>
-          <w:rFonts w:ascii="inherit" w:eastAsia="Times New Roman" w:hAnsi="inherit" w:cs="Courier New"/>
-          <w:b/>
-          <w:color w:val="212121"/>
-          <w:sz w:val="20"/>
-          <w:szCs w:val="20"/>
-        </w:rPr>
-      </w:pPr>
+        <w:jc w:val="both"/>
+        <w:rPr>
+          <w:rFonts w:eastAsia="Times New Roman" w:cs="Courier New"/>
+          <w:color w:val="212121"/>
+        </w:rPr>
+      </w:pPr>
+      <w:r>
+        <w:rPr>
+          <w:rFonts w:eastAsia="Times New Roman" w:cs="Courier New"/>
+          <w:color w:val="212121"/>
+        </w:rPr>
+        <w:t xml:space="preserve">The </w:t>
+      </w:r>
+      <w:r>
+        <w:rPr>
+          <w:rFonts w:eastAsia="Times New Roman" w:cs="Courier New"/>
+          <w:b/>
+          <w:color w:val="212121"/>
+        </w:rPr>
+        <w:t>update</w:t>
+      </w:r>
+      <w:r>
+        <w:rPr>
+          <w:rFonts w:eastAsia="Times New Roman" w:cs="Courier New"/>
+          <w:color w:val="212121"/>
+        </w:rPr>
+        <w:t xml:space="preserve"> </w:t>
+      </w:r>
+      <w:r>
+        <w:rPr>
+          <w:rFonts w:eastAsia="Times New Roman" w:cs="Courier New"/>
+          <w:color w:val="212121"/>
+        </w:rPr>
+        <w:t xml:space="preserve">action </w:t>
+      </w:r>
+      <w:r>
+        <w:rPr>
+          <w:rFonts w:eastAsia="Times New Roman" w:cs="Courier New"/>
+          <w:color w:val="212121"/>
+        </w:rPr>
+        <w:t xml:space="preserve">are invited 2 </w:t>
+      </w:r>
+      <w:r>
+        <w:rPr>
+          <w:rFonts w:eastAsia="Times New Roman" w:cs="Courier New"/>
+          <w:color w:val="212121"/>
+        </w:rPr>
+        <w:t>JS</w:t>
+      </w:r>
+      <w:r>
+        <w:rPr>
+          <w:rFonts w:eastAsia="Times New Roman" w:cs="Courier New"/>
+          <w:color w:val="212121"/>
+        </w:rPr>
+        <w:t xml:space="preserve"> file</w:t>
+      </w:r>
+      <w:r>
+        <w:rPr>
+          <w:rFonts w:eastAsia="Times New Roman" w:cs="Courier New"/>
+          <w:color w:val="212121"/>
+        </w:rPr>
+        <w:t>s</w:t>
+      </w:r>
+      <w:proofErr w:type="gramStart"/>
+      <w:r>
+        <w:rPr>
+          <w:rFonts w:eastAsia="Times New Roman" w:cs="Courier New"/>
+          <w:color w:val="212121"/>
+        </w:rPr>
+        <w:t>,</w:t>
+      </w:r>
+      <w:r>
+        <w:t xml:space="preserve"> </w:t>
+      </w:r>
+      <w:r>
+        <w:t xml:space="preserve"> </w:t>
+      </w:r>
+      <w:r>
+        <w:rPr>
+          <w:rFonts w:eastAsia="Times New Roman" w:cs="Courier New"/>
+          <w:color w:val="212121"/>
+        </w:rPr>
+        <w:t>w</w:t>
+      </w:r>
+      <w:r>
+        <w:rPr>
+          <w:rFonts w:eastAsia="Times New Roman" w:cs="Courier New"/>
+          <w:color w:val="212121"/>
+        </w:rPr>
+        <w:t>hen</w:t>
+      </w:r>
+      <w:proofErr w:type="gramEnd"/>
+      <w:r>
+        <w:rPr>
+          <w:rFonts w:eastAsia="Times New Roman" w:cs="Courier New"/>
+          <w:color w:val="212121"/>
+        </w:rPr>
+        <w:t xml:space="preserve"> you open the </w:t>
+      </w:r>
+      <w:r>
+        <w:rPr>
+          <w:rFonts w:eastAsia="Times New Roman" w:cs="Courier New"/>
+          <w:i/>
+          <w:color w:val="212121"/>
+          <w:u w:val="single"/>
+        </w:rPr>
+        <w:t>edit theme</w:t>
+      </w:r>
+      <w:r>
+        <w:rPr>
+          <w:rFonts w:eastAsia="Times New Roman" w:cs="Courier New"/>
+          <w:color w:val="212121"/>
+        </w:rPr>
+        <w:t xml:space="preserve"> (view theme), </w:t>
+      </w:r>
+      <w:r>
+        <w:rPr>
+          <w:rFonts w:eastAsia="Times New Roman" w:cs="Courier New"/>
+          <w:b/>
+          <w:color w:val="212121"/>
+        </w:rPr>
+        <w:t>controls.min.js</w:t>
+      </w:r>
+      <w:r>
+        <w:rPr>
+          <w:rFonts w:eastAsia="Times New Roman" w:cs="Courier New"/>
+          <w:color w:val="212121"/>
+        </w:rPr>
+        <w:t xml:space="preserve"> are loaded</w:t>
+      </w:r>
+      <w:r>
+        <w:rPr>
+          <w:rFonts w:eastAsia="Times New Roman" w:cs="Courier New"/>
+          <w:color w:val="212121"/>
+        </w:rPr>
+        <w:t xml:space="preserve">, </w:t>
+      </w:r>
+      <w:r>
+        <w:rPr>
+          <w:rFonts w:eastAsia="Times New Roman" w:cs="Courier New"/>
+          <w:color w:val="212121"/>
+        </w:rPr>
+        <w:t>and when updating the theme</w:t>
+      </w:r>
+      <w:r>
+        <w:rPr>
+          <w:rFonts w:eastAsia="Times New Roman" w:cs="Courier New"/>
+          <w:color w:val="212121"/>
+        </w:rPr>
+        <w:t xml:space="preserve"> </w:t>
+      </w:r>
+      <w:r>
+        <w:rPr>
+          <w:rFonts w:eastAsia="Times New Roman" w:cs="Courier New"/>
+          <w:b/>
+          <w:color w:val="212121"/>
+        </w:rPr>
+        <w:t>jqueryLibs.min.js</w:t>
+      </w:r>
+      <w:r>
+        <w:rPr>
+          <w:rFonts w:eastAsia="Times New Roman" w:cs="Courier New"/>
+          <w:color w:val="212121"/>
+        </w:rPr>
+        <w:t xml:space="preserve"> is loaded to send ajax request</w:t>
+      </w:r>
+      <w:r>
+        <w:rPr>
+          <w:rFonts w:eastAsia="Times New Roman" w:cs="Courier New"/>
+          <w:color w:val="212121"/>
+        </w:rPr>
+        <w:t xml:space="preserve">. </w:t>
+      </w:r>
     </w:p>
     <w:p>
       <w:pPr>
@@ -4356,48 +4684,12 @@
           <w:tab w:val="left" w:pos="14656"/>
         </w:tabs>
         <w:spacing w:after="0" w:line="240" w:lineRule="auto"/>
-        <w:rPr>
-          <w:rFonts w:ascii="inherit" w:eastAsia="Times New Roman" w:hAnsi="inherit" w:cs="Courier New"/>
-          <w:color w:val="212121"/>
-          <w:sz w:val="20"/>
-          <w:szCs w:val="20"/>
-        </w:rPr>
-      </w:pPr>
-      <w:r>
-        <w:rPr>
-          <w:b/>
-        </w:rPr>
-        <w:t xml:space="preserve">1.1 </w:t>
-      </w:r>
-      <w:r>
-        <w:rPr>
-          <w:rFonts w:ascii="inherit" w:hAnsi="inherit"/>
-          <w:b/>
-          <w:color w:val="212121"/>
-          <w:lang w:val="en"/>
-        </w:rPr>
-        <w:t xml:space="preserve">Description of </w:t>
-      </w:r>
-      <w:r>
-        <w:rPr>
-          <w:rFonts w:ascii="inherit" w:hAnsi="inherit"/>
-          <w:b/>
-          <w:color w:val="212121"/>
-          <w:sz w:val="20"/>
-          <w:szCs w:val="20"/>
-          <w:lang w:val="en"/>
-        </w:rPr>
-        <w:t>the</w:t>
-      </w:r>
-      <w:r>
-        <w:rPr>
-          <w:rFonts w:ascii="inherit" w:hAnsi="inherit"/>
-          <w:b/>
-          <w:color w:val="212121"/>
-          <w:lang w:val="en"/>
-        </w:rPr>
-        <w:t xml:space="preserve"> functionality</w:t>
-      </w:r>
+        <w:jc w:val="both"/>
+        <w:rPr>
+          <w:rFonts w:eastAsia="Times New Roman" w:cs="Courier New"/>
+          <w:color w:val="212121"/>
+        </w:rPr>
+      </w:pPr>
     </w:p>
     <w:p>
       <w:pPr>
@@ -4421,14 +4713,208 @@
           <w:tab w:val="left" w:pos="14656"/>
         </w:tabs>
         <w:spacing w:after="0" w:line="240" w:lineRule="auto"/>
-        <w:rPr>
-          <w:rFonts w:ascii="inherit" w:eastAsia="Times New Roman" w:hAnsi="inherit" w:cs="Courier New"/>
-          <w:b/>
-          <w:color w:val="212121"/>
-          <w:sz w:val="20"/>
-          <w:szCs w:val="20"/>
-        </w:rPr>
-      </w:pPr>
+        <w:jc w:val="both"/>
+        <w:rPr>
+          <w:rFonts w:eastAsia="Times New Roman" w:cs="Courier New"/>
+          <w:color w:val="212121"/>
+        </w:rPr>
+      </w:pPr>
+      <w:r>
+        <w:rPr>
+          <w:rFonts w:eastAsia="Times New Roman" w:cs="Courier New"/>
+          <w:color w:val="212121"/>
+        </w:rPr>
+        <w:t xml:space="preserve">In the insect element tool I found that for this controller when deleting and updating </w:t>
+      </w:r>
+      <w:proofErr w:type="gramStart"/>
+      <w:r>
+        <w:rPr>
+          <w:rFonts w:eastAsia="Times New Roman" w:cs="Courier New"/>
+          <w:color w:val="212121"/>
+        </w:rPr>
+        <w:t xml:space="preserve">themes </w:t>
+      </w:r>
+      <w:r>
+        <w:rPr>
+          <w:rFonts w:eastAsia="Times New Roman" w:cs="Courier New"/>
+          <w:color w:val="212121"/>
+        </w:rPr>
+        <w:t xml:space="preserve"> when</w:t>
+      </w:r>
+      <w:proofErr w:type="gramEnd"/>
+      <w:r>
+        <w:rPr>
+          <w:rFonts w:eastAsia="Times New Roman" w:cs="Courier New"/>
+          <w:color w:val="212121"/>
+        </w:rPr>
+        <w:t xml:space="preserve"> I need to enter the edit mode,</w:t>
+      </w:r>
+      <w:r>
+        <w:rPr>
+          <w:rFonts w:eastAsia="Times New Roman" w:cs="Courier New"/>
+          <w:color w:val="212121"/>
+        </w:rPr>
+        <w:t xml:space="preserve"> t</w:t>
+      </w:r>
+      <w:r>
+        <w:rPr>
+          <w:rFonts w:eastAsia="Times New Roman" w:cs="Courier New"/>
+          <w:color w:val="212121"/>
+        </w:rPr>
+        <w:t xml:space="preserve">o display the </w:t>
+      </w:r>
+      <w:r>
+        <w:rPr>
+          <w:rFonts w:eastAsia="Times New Roman" w:cs="Courier New"/>
+          <w:i/>
+          <w:color w:val="212121"/>
+          <w:u w:val="single"/>
+        </w:rPr>
+        <w:t>delete theme</w:t>
+      </w:r>
+      <w:r>
+        <w:rPr>
+          <w:rFonts w:eastAsia="Times New Roman" w:cs="Courier New"/>
+          <w:color w:val="212121"/>
+        </w:rPr>
+        <w:t xml:space="preserve"> button or </w:t>
+      </w:r>
+      <w:r>
+        <w:rPr>
+          <w:rFonts w:eastAsia="Times New Roman" w:cs="Courier New"/>
+          <w:i/>
+          <w:color w:val="212121"/>
+          <w:u w:val="single"/>
+        </w:rPr>
+        <w:t>save theme</w:t>
+      </w:r>
+      <w:r>
+        <w:rPr>
+          <w:rFonts w:eastAsia="Times New Roman" w:cs="Courier New"/>
+          <w:color w:val="212121"/>
+        </w:rPr>
+        <w:t xml:space="preserve"> button</w:t>
+      </w:r>
+      <w:r>
+        <w:rPr>
+          <w:rFonts w:eastAsia="Times New Roman" w:cs="Courier New"/>
+          <w:color w:val="212121"/>
+        </w:rPr>
+        <w:t xml:space="preserve">, the controller </w:t>
+      </w:r>
+      <w:r>
+        <w:rPr>
+          <w:rFonts w:eastAsia="Times New Roman" w:cs="Courier New"/>
+          <w:b/>
+          <w:color w:val="212121"/>
+        </w:rPr>
+        <w:t>Style</w:t>
+      </w:r>
+      <w:r>
+        <w:rPr>
+          <w:rFonts w:eastAsia="Times New Roman" w:cs="Courier New"/>
+          <w:color w:val="212121"/>
+        </w:rPr>
+        <w:t xml:space="preserve"> should be include </w:t>
+      </w:r>
+      <w:r>
+        <w:rPr>
+          <w:rFonts w:eastAsia="Times New Roman" w:cs="Courier New"/>
+          <w:color w:val="212121"/>
+        </w:rPr>
+        <w:t xml:space="preserve">and in his method the </w:t>
+      </w:r>
+      <w:r>
+        <w:rPr>
+          <w:rFonts w:eastAsia="Times New Roman" w:cs="Courier New"/>
+          <w:b/>
+          <w:color w:val="212121"/>
+        </w:rPr>
+        <w:t>index</w:t>
+      </w:r>
+      <w:r>
+        <w:rPr>
+          <w:rFonts w:eastAsia="Times New Roman" w:cs="Courier New"/>
+          <w:color w:val="212121"/>
+        </w:rPr>
+        <w:t xml:space="preserve"> expects parameter </w:t>
+      </w:r>
+      <w:r>
+        <w:rPr>
+          <w:rFonts w:eastAsia="Times New Roman" w:cs="Courier New"/>
+          <w:b/>
+          <w:color w:val="212121"/>
+        </w:rPr>
+        <w:t>id</w:t>
+      </w:r>
+      <w:r>
+        <w:rPr>
+          <w:rFonts w:eastAsia="Times New Roman" w:cs="Courier New"/>
+          <w:b/>
+          <w:color w:val="212121"/>
+        </w:rPr>
+        <w:t xml:space="preserve"> </w:t>
+      </w:r>
+      <w:r>
+        <w:rPr>
+          <w:rFonts w:eastAsia="Times New Roman" w:cs="Courier New"/>
+          <w:color w:val="212121"/>
+        </w:rPr>
+        <w:t>so I could not simulate this page with fixed values</w:t>
+      </w:r>
+      <w:r>
+        <w:rPr>
+          <w:rFonts w:eastAsia="Times New Roman" w:cs="Courier New"/>
+          <w:color w:val="212121"/>
+        </w:rPr>
+        <w:t xml:space="preserve">, </w:t>
+      </w:r>
+      <w:r>
+        <w:rPr>
+          <w:rFonts w:eastAsia="Times New Roman" w:cs="Courier New"/>
+          <w:color w:val="212121"/>
+        </w:rPr>
+        <w:t xml:space="preserve">and do not show me the </w:t>
+      </w:r>
+      <w:r>
+        <w:rPr>
+          <w:rFonts w:eastAsia="Times New Roman" w:cs="Courier New"/>
+          <w:i/>
+          <w:color w:val="212121"/>
+          <w:u w:val="single"/>
+        </w:rPr>
+        <w:t>save theme</w:t>
+      </w:r>
+      <w:r>
+        <w:rPr>
+          <w:rFonts w:eastAsia="Times New Roman" w:cs="Courier New"/>
+          <w:color w:val="212121"/>
+        </w:rPr>
+        <w:t xml:space="preserve"> button (update) and </w:t>
+      </w:r>
+      <w:r>
+        <w:rPr>
+          <w:rFonts w:eastAsia="Times New Roman" w:cs="Courier New"/>
+          <w:i/>
+          <w:color w:val="212121"/>
+          <w:u w:val="single"/>
+        </w:rPr>
+        <w:t>delete theme</w:t>
+      </w:r>
+      <w:r>
+        <w:rPr>
+          <w:rFonts w:eastAsia="Times New Roman" w:cs="Courier New"/>
+          <w:color w:val="212121"/>
+        </w:rPr>
+        <w:t xml:space="preserve"> in my project for that</w:t>
+      </w:r>
+      <w:r>
+        <w:rPr>
+          <w:rFonts w:eastAsia="Times New Roman" w:cs="Courier New"/>
+          <w:color w:val="212121"/>
+        </w:rPr>
+        <w:t>.</w:t>
+      </w:r>
     </w:p>
     <w:p>
       <w:pPr>
@@ -4452,8 +4938,756 @@
           <w:tab w:val="left" w:pos="14656"/>
         </w:tabs>
         <w:spacing w:after="0" w:line="240" w:lineRule="auto"/>
+        <w:jc w:val="both"/>
+        <w:rPr>
+          <w:rFonts w:eastAsia="Times New Roman" w:cs="Courier New"/>
+          <w:color w:val="212121"/>
+        </w:rPr>
+      </w:pPr>
+    </w:p>
+    <w:p>
+      <w:pPr>
+        <w:shd w:val="clear" w:color="auto" w:fill="FFFFFF"/>
+        <w:tabs>
+          <w:tab w:val="left" w:pos="916"/>
+          <w:tab w:val="left" w:pos="1832"/>
+          <w:tab w:val="left" w:pos="2748"/>
+          <w:tab w:val="left" w:pos="3664"/>
+          <w:tab w:val="left" w:pos="4580"/>
+          <w:tab w:val="left" w:pos="5496"/>
+          <w:tab w:val="left" w:pos="6412"/>
+          <w:tab w:val="left" w:pos="7328"/>
+          <w:tab w:val="left" w:pos="8244"/>
+          <w:tab w:val="left" w:pos="9160"/>
+          <w:tab w:val="left" w:pos="10076"/>
+          <w:tab w:val="left" w:pos="10992"/>
+          <w:tab w:val="left" w:pos="11908"/>
+          <w:tab w:val="left" w:pos="12824"/>
+          <w:tab w:val="left" w:pos="13740"/>
+          <w:tab w:val="left" w:pos="14656"/>
+        </w:tabs>
+        <w:spacing w:after="0" w:line="240" w:lineRule="auto"/>
+        <w:jc w:val="both"/>
+        <w:rPr>
+          <w:rFonts w:eastAsia="Times New Roman" w:cs="Courier New"/>
+          <w:color w:val="212121"/>
+        </w:rPr>
+      </w:pPr>
+      <w:r>
+        <w:rPr>
+          <w:rFonts w:eastAsia="Times New Roman" w:cs="Courier New"/>
+          <w:color w:val="212121"/>
+        </w:rPr>
+        <w:t>W</w:t>
+      </w:r>
+      <w:r>
+        <w:rPr>
+          <w:rFonts w:eastAsia="Times New Roman" w:cs="Courier New"/>
+          <w:color w:val="212121"/>
+        </w:rPr>
+        <w:t>hen updating a company theme</w:t>
+      </w:r>
+      <w:r>
+        <w:rPr>
+          <w:rFonts w:eastAsia="Times New Roman" w:cs="Courier New"/>
+          <w:color w:val="212121"/>
+        </w:rPr>
+        <w:t xml:space="preserve">, </w:t>
+      </w:r>
+      <w:proofErr w:type="gramStart"/>
+      <w:r>
+        <w:rPr>
+          <w:rFonts w:eastAsia="Times New Roman" w:cs="Courier New"/>
+          <w:color w:val="212121"/>
+        </w:rPr>
+        <w:t>By</w:t>
+      </w:r>
+      <w:proofErr w:type="gramEnd"/>
+      <w:r>
+        <w:rPr>
+          <w:rFonts w:eastAsia="Times New Roman" w:cs="Courier New"/>
+          <w:color w:val="212121"/>
+        </w:rPr>
+        <w:t xml:space="preserve"> clicking the </w:t>
+      </w:r>
+      <w:r>
+        <w:rPr>
+          <w:rFonts w:eastAsia="Times New Roman" w:cs="Courier New"/>
+          <w:i/>
+          <w:color w:val="212121"/>
+          <w:u w:val="single"/>
+        </w:rPr>
+        <w:t>set company theme</w:t>
+      </w:r>
+      <w:r>
+        <w:rPr>
+          <w:rFonts w:eastAsia="Times New Roman" w:cs="Courier New"/>
+          <w:color w:val="212121"/>
+        </w:rPr>
+        <w:t xml:space="preserve"> button</w:t>
+      </w:r>
+      <w:r>
+        <w:rPr>
+          <w:rFonts w:eastAsia="Times New Roman" w:cs="Courier New"/>
+          <w:color w:val="212121"/>
+        </w:rPr>
+        <w:t xml:space="preserve"> the </w:t>
+      </w:r>
+      <w:proofErr w:type="spellStart"/>
+      <w:r>
+        <w:rPr>
+          <w:rFonts w:eastAsia="Times New Roman" w:cs="Courier New"/>
+          <w:b/>
+          <w:color w:val="212121"/>
+        </w:rPr>
+        <w:t>UpdateCompanyTheme</w:t>
+      </w:r>
+      <w:proofErr w:type="spellEnd"/>
+      <w:r>
+        <w:rPr>
+          <w:rFonts w:eastAsia="Times New Roman" w:cs="Courier New"/>
+          <w:color w:val="212121"/>
+        </w:rPr>
+        <w:t xml:space="preserve"> function in the </w:t>
+      </w:r>
+      <w:r>
+        <w:rPr>
+          <w:rFonts w:eastAsia="Times New Roman" w:cs="Courier New"/>
+          <w:b/>
+          <w:color w:val="212121"/>
+        </w:rPr>
+        <w:t xml:space="preserve">Theme </w:t>
+      </w:r>
+      <w:r>
+        <w:rPr>
+          <w:rFonts w:eastAsia="Times New Roman" w:cs="Courier New"/>
+          <w:color w:val="212121"/>
+        </w:rPr>
+        <w:t>Controller</w:t>
+      </w:r>
+      <w:r>
+        <w:rPr>
+          <w:rFonts w:eastAsia="Times New Roman" w:cs="Courier New"/>
+          <w:color w:val="212121"/>
+        </w:rPr>
+        <w:t xml:space="preserve"> is called </w:t>
+      </w:r>
+      <w:r>
+        <w:rPr>
+          <w:rFonts w:eastAsia="Times New Roman" w:cs="Courier New"/>
+          <w:color w:val="212121"/>
+        </w:rPr>
+        <w:t>and the ID is forwarded as a parameter</w:t>
+      </w:r>
+      <w:r>
+        <w:rPr>
+          <w:rFonts w:eastAsia="Times New Roman" w:cs="Courier New"/>
+          <w:color w:val="212121"/>
+        </w:rPr>
+        <w:t>. S</w:t>
+      </w:r>
+      <w:r>
+        <w:rPr>
+          <w:rFonts w:eastAsia="Times New Roman" w:cs="Courier New"/>
+          <w:color w:val="212121"/>
+        </w:rPr>
+        <w:t>ince we do not work with the database, it is impossible to simulate this action,</w:t>
+      </w:r>
+      <w:r>
+        <w:rPr>
+          <w:rFonts w:eastAsia="Times New Roman" w:cs="Courier New"/>
+          <w:color w:val="212121"/>
+        </w:rPr>
+        <w:t xml:space="preserve"> h</w:t>
+      </w:r>
+      <w:r>
+        <w:rPr>
+          <w:rFonts w:eastAsia="Times New Roman" w:cs="Courier New"/>
+          <w:color w:val="212121"/>
+        </w:rPr>
+        <w:t xml:space="preserve">owever, it is necessary to load the </w:t>
+      </w:r>
+      <w:proofErr w:type="spellStart"/>
+      <w:r>
+        <w:rPr>
+          <w:rFonts w:eastAsia="Times New Roman" w:cs="Courier New"/>
+          <w:b/>
+          <w:color w:val="212121"/>
+        </w:rPr>
+        <w:t>CompanyManager</w:t>
+      </w:r>
+      <w:proofErr w:type="spellEnd"/>
+      <w:r>
+        <w:rPr>
+          <w:rFonts w:eastAsia="Times New Roman" w:cs="Courier New"/>
+          <w:color w:val="212121"/>
+        </w:rPr>
+        <w:t xml:space="preserve"> class,</w:t>
+      </w:r>
+      <w:r>
+        <w:rPr>
+          <w:rFonts w:eastAsia="Times New Roman" w:cs="Courier New"/>
+          <w:color w:val="212121"/>
+        </w:rPr>
+        <w:t xml:space="preserve"> </w:t>
+      </w:r>
+      <w:r>
+        <w:rPr>
+          <w:rFonts w:eastAsia="Times New Roman" w:cs="Courier New"/>
+          <w:color w:val="212121"/>
+        </w:rPr>
+        <w:t>because it uses its sinus functions</w:t>
+      </w:r>
+      <w:r>
+        <w:rPr>
+          <w:rFonts w:eastAsia="Times New Roman" w:cs="Courier New"/>
+          <w:color w:val="212121"/>
+        </w:rPr>
+        <w:t>.</w:t>
+      </w:r>
+    </w:p>
+    <w:p>
+      <w:pPr>
+        <w:shd w:val="clear" w:color="auto" w:fill="FFFFFF"/>
+        <w:tabs>
+          <w:tab w:val="left" w:pos="916"/>
+          <w:tab w:val="left" w:pos="1832"/>
+          <w:tab w:val="left" w:pos="2748"/>
+          <w:tab w:val="left" w:pos="3664"/>
+          <w:tab w:val="left" w:pos="4580"/>
+          <w:tab w:val="left" w:pos="5496"/>
+          <w:tab w:val="left" w:pos="6412"/>
+          <w:tab w:val="left" w:pos="7328"/>
+          <w:tab w:val="left" w:pos="8244"/>
+          <w:tab w:val="left" w:pos="9160"/>
+          <w:tab w:val="left" w:pos="10076"/>
+          <w:tab w:val="left" w:pos="10992"/>
+          <w:tab w:val="left" w:pos="11908"/>
+          <w:tab w:val="left" w:pos="12824"/>
+          <w:tab w:val="left" w:pos="13740"/>
+          <w:tab w:val="left" w:pos="14656"/>
+        </w:tabs>
+        <w:spacing w:after="0" w:line="240" w:lineRule="auto"/>
+        <w:jc w:val="both"/>
+        <w:rPr>
+          <w:rFonts w:eastAsia="Times New Roman" w:cs="Courier New"/>
+          <w:color w:val="212121"/>
+        </w:rPr>
+      </w:pPr>
+      <w:r>
+        <w:rPr>
+          <w:rFonts w:eastAsia="Times New Roman" w:cs="Courier New"/>
+          <w:color w:val="212121"/>
+        </w:rPr>
+        <w:t xml:space="preserve">In the body of this function we also have a call function </w:t>
+      </w:r>
+      <w:r>
+        <w:rPr>
+          <w:rFonts w:eastAsia="Times New Roman" w:cs="Courier New"/>
+          <w:b/>
+          <w:color w:val="212121"/>
+        </w:rPr>
+        <w:t>update</w:t>
+      </w:r>
+      <w:r>
+        <w:rPr>
+          <w:rFonts w:eastAsia="Times New Roman" w:cs="Courier New"/>
+          <w:color w:val="212121"/>
+        </w:rPr>
+        <w:t xml:space="preserve"> where we are forwarding the </w:t>
+      </w:r>
+      <w:r>
+        <w:rPr>
+          <w:rFonts w:eastAsia="Times New Roman" w:cs="Courier New"/>
+          <w:i/>
+          <w:color w:val="212121"/>
+          <w:u w:val="single"/>
+        </w:rPr>
+        <w:t>id theme</w:t>
+      </w:r>
+      <w:r>
+        <w:rPr>
+          <w:rFonts w:eastAsia="Times New Roman" w:cs="Courier New"/>
+          <w:color w:val="212121"/>
+        </w:rPr>
+        <w:t xml:space="preserve"> and the</w:t>
+      </w:r>
+      <w:r>
+        <w:rPr>
+          <w:rFonts w:eastAsia="Times New Roman" w:cs="Courier New"/>
+          <w:color w:val="212121"/>
+          <w:u w:val="single"/>
+        </w:rPr>
+        <w:t xml:space="preserve"> </w:t>
+      </w:r>
+      <w:r>
+        <w:rPr>
+          <w:rFonts w:eastAsia="Times New Roman" w:cs="Courier New"/>
+          <w:i/>
+          <w:color w:val="212121"/>
+          <w:u w:val="single"/>
+        </w:rPr>
+        <w:t>id company</w:t>
+      </w:r>
+      <w:r>
+        <w:rPr>
+          <w:rFonts w:eastAsia="Times New Roman" w:cs="Courier New"/>
+          <w:i/>
+          <w:color w:val="212121"/>
+          <w:u w:val="single"/>
+        </w:rPr>
+        <w:t xml:space="preserve"> </w:t>
+      </w:r>
+      <w:r>
+        <w:rPr>
+          <w:rFonts w:eastAsia="Times New Roman" w:cs="Courier New"/>
+          <w:color w:val="212121"/>
+        </w:rPr>
+        <w:t xml:space="preserve">and for this reason, we must also include the </w:t>
+      </w:r>
+      <w:proofErr w:type="spellStart"/>
+      <w:r>
+        <w:rPr>
+          <w:rFonts w:eastAsia="Times New Roman" w:cs="Courier New"/>
+          <w:b/>
+          <w:color w:val="212121"/>
+        </w:rPr>
+        <w:t>BaseManager</w:t>
+      </w:r>
+      <w:proofErr w:type="spellEnd"/>
+      <w:r>
+        <w:rPr>
+          <w:rFonts w:eastAsia="Times New Roman" w:cs="Courier New"/>
+          <w:color w:val="212121"/>
+        </w:rPr>
+        <w:t xml:space="preserve"> class in order for this </w:t>
+      </w:r>
+      <w:r>
+        <w:rPr>
+          <w:rFonts w:eastAsia="Times New Roman" w:cs="Courier New"/>
+          <w:b/>
+          <w:color w:val="212121"/>
+        </w:rPr>
+        <w:t>update</w:t>
+      </w:r>
+      <w:r>
+        <w:rPr>
+          <w:rFonts w:eastAsia="Times New Roman" w:cs="Courier New"/>
+          <w:color w:val="212121"/>
+        </w:rPr>
+        <w:t xml:space="preserve"> to work.</w:t>
+      </w:r>
+      <w:r>
+        <w:rPr>
+          <w:rFonts w:eastAsia="Times New Roman" w:cs="Courier New"/>
+          <w:color w:val="212121"/>
+        </w:rPr>
+        <w:t xml:space="preserve"> </w:t>
+      </w:r>
+      <w:proofErr w:type="spellStart"/>
+      <w:r>
+        <w:rPr>
+          <w:rFonts w:eastAsia="Times New Roman" w:cs="Courier New"/>
+          <w:b/>
+          <w:color w:val="212121"/>
+        </w:rPr>
+        <w:t>UpdateCompanyTheme</w:t>
+      </w:r>
+      <w:proofErr w:type="spellEnd"/>
+      <w:r>
+        <w:rPr>
+          <w:rFonts w:eastAsia="Times New Roman" w:cs="Courier New"/>
+          <w:color w:val="212121"/>
+        </w:rPr>
+        <w:t xml:space="preserve"> is done by sending </w:t>
+      </w:r>
+      <w:r>
+        <w:rPr>
+          <w:rFonts w:eastAsia="Times New Roman" w:cs="Courier New"/>
+          <w:color w:val="212121"/>
+        </w:rPr>
+        <w:t>AJAX</w:t>
+      </w:r>
+      <w:r>
+        <w:rPr>
+          <w:rFonts w:eastAsia="Times New Roman" w:cs="Courier New"/>
+          <w:color w:val="212121"/>
+        </w:rPr>
+        <w:t xml:space="preserve"> request which is the type of </w:t>
+      </w:r>
+      <w:r>
+        <w:rPr>
+          <w:rFonts w:eastAsia="Times New Roman" w:cs="Courier New"/>
+          <w:color w:val="212121"/>
+        </w:rPr>
+        <w:t xml:space="preserve">GET </w:t>
+      </w:r>
+      <w:r>
+        <w:rPr>
+          <w:rFonts w:eastAsia="Times New Roman" w:cs="Courier New"/>
+          <w:color w:val="212121"/>
+        </w:rPr>
+        <w:t xml:space="preserve">and in the </w:t>
+      </w:r>
+      <w:proofErr w:type="spellStart"/>
+      <w:r>
+        <w:rPr>
+          <w:rFonts w:eastAsia="Times New Roman" w:cs="Courier New"/>
+          <w:b/>
+          <w:color w:val="212121"/>
+        </w:rPr>
+        <w:t>updateSessionTheme</w:t>
+      </w:r>
+      <w:proofErr w:type="spellEnd"/>
+      <w:r>
+        <w:rPr>
+          <w:rFonts w:eastAsia="Times New Roman" w:cs="Courier New"/>
+          <w:color w:val="212121"/>
+        </w:rPr>
+        <w:t xml:space="preserve"> function, this change is remembered as the </w:t>
+      </w:r>
+      <w:proofErr w:type="spellStart"/>
+      <w:r>
+        <w:rPr>
+          <w:rFonts w:eastAsia="Times New Roman" w:cs="Courier New"/>
+          <w:b/>
+          <w:color w:val="212121"/>
+        </w:rPr>
+        <w:t>updateSessionTheme</w:t>
+      </w:r>
+      <w:proofErr w:type="spellEnd"/>
+      <w:r>
+        <w:rPr>
+          <w:rFonts w:eastAsia="Times New Roman" w:cs="Courier New"/>
+          <w:color w:val="212121"/>
+        </w:rPr>
+        <w:t xml:space="preserve"> parameter specifies the </w:t>
+      </w:r>
+      <w:r>
+        <w:rPr>
+          <w:rFonts w:eastAsia="Times New Roman" w:cs="Courier New"/>
+          <w:b/>
+          <w:color w:val="212121"/>
+        </w:rPr>
+        <w:t>id</w:t>
+      </w:r>
+      <w:r>
+        <w:rPr>
+          <w:rFonts w:eastAsia="Times New Roman" w:cs="Courier New"/>
+          <w:color w:val="212121"/>
+        </w:rPr>
+        <w:t xml:space="preserve"> theme that is selected.</w:t>
+      </w:r>
+      <w:r>
+        <w:rPr>
+          <w:rFonts w:eastAsia="Times New Roman" w:cs="Courier New"/>
+          <w:color w:val="212121"/>
+        </w:rPr>
+        <w:t xml:space="preserve"> </w:t>
+      </w:r>
+    </w:p>
+    <w:p>
+      <w:pPr>
+        <w:shd w:val="clear" w:color="auto" w:fill="FFFFFF"/>
+        <w:tabs>
+          <w:tab w:val="left" w:pos="916"/>
+          <w:tab w:val="left" w:pos="1832"/>
+          <w:tab w:val="left" w:pos="2748"/>
+          <w:tab w:val="left" w:pos="3664"/>
+          <w:tab w:val="left" w:pos="4580"/>
+          <w:tab w:val="left" w:pos="5496"/>
+          <w:tab w:val="left" w:pos="6412"/>
+          <w:tab w:val="left" w:pos="7328"/>
+          <w:tab w:val="left" w:pos="8244"/>
+          <w:tab w:val="left" w:pos="9160"/>
+          <w:tab w:val="left" w:pos="10076"/>
+          <w:tab w:val="left" w:pos="10992"/>
+          <w:tab w:val="left" w:pos="11908"/>
+          <w:tab w:val="left" w:pos="12824"/>
+          <w:tab w:val="left" w:pos="13740"/>
+          <w:tab w:val="left" w:pos="14656"/>
+        </w:tabs>
+        <w:spacing w:after="0" w:line="240" w:lineRule="auto"/>
+        <w:jc w:val="both"/>
+        <w:rPr>
+          <w:rFonts w:eastAsia="Times New Roman" w:cs="Courier New"/>
+          <w:color w:val="212121"/>
+        </w:rPr>
+      </w:pPr>
+    </w:p>
+    <w:p>
+      <w:pPr>
+        <w:shd w:val="clear" w:color="auto" w:fill="FFFFFF"/>
+        <w:tabs>
+          <w:tab w:val="left" w:pos="916"/>
+          <w:tab w:val="left" w:pos="1832"/>
+          <w:tab w:val="left" w:pos="2748"/>
+          <w:tab w:val="left" w:pos="3664"/>
+          <w:tab w:val="left" w:pos="4580"/>
+          <w:tab w:val="left" w:pos="5496"/>
+          <w:tab w:val="left" w:pos="6412"/>
+          <w:tab w:val="left" w:pos="7328"/>
+          <w:tab w:val="left" w:pos="8244"/>
+          <w:tab w:val="left" w:pos="9160"/>
+          <w:tab w:val="left" w:pos="10076"/>
+          <w:tab w:val="left" w:pos="10992"/>
+          <w:tab w:val="left" w:pos="11908"/>
+          <w:tab w:val="left" w:pos="12824"/>
+          <w:tab w:val="left" w:pos="13740"/>
+          <w:tab w:val="left" w:pos="14656"/>
+        </w:tabs>
+        <w:spacing w:after="0" w:line="240" w:lineRule="auto"/>
+        <w:jc w:val="both"/>
+        <w:rPr>
+          <w:rFonts w:eastAsia="Times New Roman" w:cs="Courier New"/>
+          <w:color w:val="212121"/>
+        </w:rPr>
+      </w:pPr>
+      <w:r>
+        <w:rPr>
+          <w:rFonts w:eastAsia="Times New Roman" w:cs="Courier New"/>
+          <w:color w:val="212121"/>
+        </w:rPr>
+        <w:t>When deleting a theme, you must enter the edit mode as well as for the update.</w:t>
+      </w:r>
+      <w:r>
+        <w:rPr>
+          <w:rFonts w:eastAsia="Times New Roman" w:cs="Courier New"/>
+          <w:color w:val="212121"/>
+        </w:rPr>
+        <w:t xml:space="preserve"> </w:t>
+      </w:r>
+      <w:r>
+        <w:rPr>
+          <w:rFonts w:eastAsia="Times New Roman" w:cs="Courier New"/>
+          <w:color w:val="212121"/>
+        </w:rPr>
+        <w:t xml:space="preserve">To display a page in edit mode, the </w:t>
+      </w:r>
+      <w:proofErr w:type="spellStart"/>
+      <w:r>
+        <w:rPr>
+          <w:rFonts w:eastAsia="Times New Roman" w:cs="Courier New"/>
+          <w:color w:val="212121"/>
+        </w:rPr>
+        <w:t>js</w:t>
+      </w:r>
+      <w:proofErr w:type="spellEnd"/>
+      <w:r>
+        <w:rPr>
+          <w:rFonts w:eastAsia="Times New Roman" w:cs="Courier New"/>
+          <w:color w:val="212121"/>
+        </w:rPr>
+        <w:t xml:space="preserve"> file </w:t>
+      </w:r>
+      <w:r>
+        <w:rPr>
+          <w:rFonts w:eastAsia="Times New Roman" w:cs="Courier New"/>
+          <w:i/>
+          <w:color w:val="212121"/>
+        </w:rPr>
+        <w:t>jQueryLibs.min.js</w:t>
+      </w:r>
+      <w:r>
+        <w:rPr>
+          <w:rFonts w:eastAsia="Times New Roman" w:cs="Courier New"/>
+          <w:color w:val="212121"/>
+        </w:rPr>
+        <w:t xml:space="preserve"> and </w:t>
+      </w:r>
+      <w:r>
+        <w:rPr>
+          <w:rFonts w:eastAsia="Times New Roman" w:cs="Courier New"/>
+          <w:i/>
+          <w:color w:val="212121"/>
+        </w:rPr>
+        <w:t>controls.min.js</w:t>
+      </w:r>
+      <w:r>
+        <w:rPr>
+          <w:rFonts w:eastAsia="Times New Roman" w:cs="Courier New"/>
+          <w:color w:val="212121"/>
+        </w:rPr>
+        <w:t xml:space="preserve"> must be loaded</w:t>
+      </w:r>
+      <w:r>
+        <w:rPr>
+          <w:rFonts w:eastAsia="Times New Roman" w:cs="Courier New"/>
+          <w:color w:val="212121"/>
+        </w:rPr>
+        <w:t xml:space="preserve"> in the project. D</w:t>
+      </w:r>
+      <w:r>
+        <w:rPr>
+          <w:rFonts w:eastAsia="Times New Roman" w:cs="Courier New"/>
+          <w:color w:val="212121"/>
+        </w:rPr>
+        <w:t>eletion is done via ajax request, which is a type of post,</w:t>
+      </w:r>
+      <w:r>
+        <w:rPr>
+          <w:rFonts w:eastAsia="Times New Roman" w:cs="Courier New"/>
+          <w:color w:val="212121"/>
+        </w:rPr>
+        <w:t xml:space="preserve"> </w:t>
+      </w:r>
+      <w:r>
+        <w:rPr>
+          <w:rFonts w:eastAsia="Times New Roman" w:cs="Courier New"/>
+          <w:color w:val="212121"/>
+        </w:rPr>
+        <w:t xml:space="preserve">contacts in the </w:t>
+      </w:r>
+      <w:proofErr w:type="spellStart"/>
+      <w:r>
+        <w:rPr>
+          <w:rFonts w:eastAsia="Times New Roman" w:cs="Courier New"/>
+          <w:b/>
+          <w:color w:val="212121"/>
+        </w:rPr>
+        <w:t>ThemeControler</w:t>
+      </w:r>
+      <w:proofErr w:type="spellEnd"/>
+      <w:r>
+        <w:rPr>
+          <w:rFonts w:eastAsia="Times New Roman" w:cs="Courier New"/>
+          <w:color w:val="212121"/>
+        </w:rPr>
+        <w:t xml:space="preserve"> function </w:t>
+      </w:r>
+      <w:r>
+        <w:rPr>
+          <w:rFonts w:eastAsia="Times New Roman" w:cs="Courier New"/>
+          <w:b/>
+          <w:color w:val="212121"/>
+        </w:rPr>
+        <w:t>delete</w:t>
+      </w:r>
+      <w:r>
+        <w:rPr>
+          <w:rFonts w:eastAsia="Times New Roman" w:cs="Courier New"/>
+          <w:color w:val="212121"/>
+        </w:rPr>
+        <w:t xml:space="preserve">, forward the </w:t>
+      </w:r>
+      <w:r>
+        <w:rPr>
+          <w:rFonts w:eastAsia="Times New Roman" w:cs="Courier New"/>
+          <w:color w:val="212121"/>
+        </w:rPr>
+        <w:t>theme</w:t>
+      </w:r>
+      <w:r>
+        <w:rPr>
+          <w:rFonts w:eastAsia="Times New Roman" w:cs="Courier New"/>
+          <w:color w:val="212121"/>
+        </w:rPr>
+        <w:t xml:space="preserve"> that we want to delete</w:t>
+      </w:r>
+      <w:r>
+        <w:rPr>
+          <w:rFonts w:eastAsia="Times New Roman" w:cs="Courier New"/>
+          <w:color w:val="212121"/>
+        </w:rPr>
+        <w:t xml:space="preserve"> </w:t>
+      </w:r>
+      <w:r>
+        <w:rPr>
+          <w:rFonts w:eastAsia="Times New Roman" w:cs="Courier New"/>
+          <w:color w:val="212121"/>
+        </w:rPr>
+        <w:t xml:space="preserve">and finally in the successful action as a result received a message that the theme of the group </w:t>
+      </w:r>
+      <w:r>
+        <w:rPr>
+          <w:rFonts w:eastAsia="Times New Roman" w:cs="Courier New"/>
+          <w:i/>
+          <w:color w:val="212121"/>
+        </w:rPr>
+        <w:t>Created Themes</w:t>
+      </w:r>
+      <w:r>
+        <w:rPr>
+          <w:rFonts w:eastAsia="Times New Roman" w:cs="Courier New"/>
+          <w:color w:val="212121"/>
+        </w:rPr>
+        <w:t xml:space="preserve"> successfully deleted</w:t>
+      </w:r>
+      <w:r>
+        <w:rPr>
+          <w:rFonts w:eastAsia="Times New Roman" w:cs="Courier New"/>
+          <w:color w:val="212121"/>
+        </w:rPr>
+        <w:t>.</w:t>
+      </w:r>
+    </w:p>
+    <w:p>
+      <w:pPr>
+        <w:shd w:val="clear" w:color="auto" w:fill="FFFFFF"/>
+        <w:tabs>
+          <w:tab w:val="left" w:pos="916"/>
+          <w:tab w:val="left" w:pos="1832"/>
+          <w:tab w:val="left" w:pos="2748"/>
+          <w:tab w:val="left" w:pos="3664"/>
+          <w:tab w:val="left" w:pos="4580"/>
+          <w:tab w:val="left" w:pos="5496"/>
+          <w:tab w:val="left" w:pos="6412"/>
+          <w:tab w:val="left" w:pos="7328"/>
+          <w:tab w:val="left" w:pos="8244"/>
+          <w:tab w:val="left" w:pos="9160"/>
+          <w:tab w:val="left" w:pos="10076"/>
+          <w:tab w:val="left" w:pos="10992"/>
+          <w:tab w:val="left" w:pos="11908"/>
+          <w:tab w:val="left" w:pos="12824"/>
+          <w:tab w:val="left" w:pos="13740"/>
+          <w:tab w:val="left" w:pos="14656"/>
+        </w:tabs>
+        <w:spacing w:after="0" w:line="240" w:lineRule="auto"/>
+        <w:jc w:val="both"/>
+        <w:rPr>
+          <w:rFonts w:eastAsia="Times New Roman" w:cs="Courier New"/>
+          <w:color w:val="212121"/>
+        </w:rPr>
+      </w:pPr>
+    </w:p>
+    <w:p>
+      <w:pPr>
+        <w:pStyle w:val="HTMLPreformatted"/>
+        <w:shd w:val="clear" w:color="auto" w:fill="FFFFFF"/>
+        <w:jc w:val="both"/>
+        <w:rPr>
+          <w:rFonts w:ascii="Arial" w:hAnsi="Arial" w:cs="Arial"/>
+          <w:color w:val="212121"/>
+          <w:shd w:val="clear" w:color="auto" w:fill="FFFFFF"/>
+        </w:rPr>
+      </w:pPr>
+    </w:p>
+    <w:p>
+      <w:pPr>
+        <w:shd w:val="clear" w:color="auto" w:fill="FFFFFF"/>
+        <w:tabs>
+          <w:tab w:val="left" w:pos="916"/>
+          <w:tab w:val="left" w:pos="1832"/>
+          <w:tab w:val="left" w:pos="2748"/>
+          <w:tab w:val="left" w:pos="3664"/>
+          <w:tab w:val="left" w:pos="4580"/>
+          <w:tab w:val="left" w:pos="5496"/>
+          <w:tab w:val="left" w:pos="6412"/>
+          <w:tab w:val="left" w:pos="7328"/>
+          <w:tab w:val="left" w:pos="8244"/>
+          <w:tab w:val="left" w:pos="9160"/>
+          <w:tab w:val="left" w:pos="10076"/>
+          <w:tab w:val="left" w:pos="10992"/>
+          <w:tab w:val="left" w:pos="11908"/>
+          <w:tab w:val="left" w:pos="12824"/>
+          <w:tab w:val="left" w:pos="13740"/>
+          <w:tab w:val="left" w:pos="14656"/>
+        </w:tabs>
+        <w:spacing w:after="0" w:line="240" w:lineRule="auto"/>
+        <w:jc w:val="both"/>
         <w:rPr>
           <w:rFonts w:ascii="inherit" w:eastAsia="Times New Roman" w:hAnsi="inherit" w:cs="Courier New"/>
+          <w:b/>
           <w:color w:val="212121"/>
           <w:sz w:val="20"/>
           <w:szCs w:val="20"/>
@@ -4461,6 +5695,327 @@
       </w:pPr>
     </w:p>
     <w:p>
+      <w:pPr>
+        <w:jc w:val="both"/>
+        <w:rPr>
+          <w:b/>
+        </w:rPr>
+      </w:pPr>
+      <w:proofErr w:type="spellStart"/>
+      <w:r>
+        <w:rPr>
+          <w:b/>
+        </w:rPr>
+        <w:t>Style</w:t>
+      </w:r>
+      <w:r>
+        <w:rPr>
+          <w:b/>
+        </w:rPr>
+        <w:t>Controller.cs</w:t>
+      </w:r>
+      <w:proofErr w:type="spellEnd"/>
+    </w:p>
+    <w:p>
+      <w:pPr>
+        <w:shd w:val="clear" w:color="auto" w:fill="FFFFFF"/>
+        <w:tabs>
+          <w:tab w:val="left" w:pos="916"/>
+          <w:tab w:val="left" w:pos="1832"/>
+          <w:tab w:val="left" w:pos="2748"/>
+          <w:tab w:val="left" w:pos="3664"/>
+          <w:tab w:val="left" w:pos="4580"/>
+          <w:tab w:val="left" w:pos="5496"/>
+          <w:tab w:val="left" w:pos="6412"/>
+          <w:tab w:val="left" w:pos="7328"/>
+          <w:tab w:val="left" w:pos="8244"/>
+          <w:tab w:val="left" w:pos="9160"/>
+          <w:tab w:val="left" w:pos="10076"/>
+          <w:tab w:val="left" w:pos="10992"/>
+          <w:tab w:val="left" w:pos="11908"/>
+          <w:tab w:val="left" w:pos="12824"/>
+          <w:tab w:val="left" w:pos="13740"/>
+          <w:tab w:val="left" w:pos="14656"/>
+        </w:tabs>
+        <w:spacing w:after="0" w:line="240" w:lineRule="auto"/>
+        <w:jc w:val="both"/>
+        <w:rPr>
+          <w:rFonts w:ascii="inherit" w:eastAsia="Times New Roman" w:hAnsi="inherit" w:cs="Courier New"/>
+          <w:b/>
+          <w:color w:val="212121"/>
+          <w:sz w:val="20"/>
+          <w:szCs w:val="20"/>
+        </w:rPr>
+      </w:pPr>
+    </w:p>
+    <w:p>
+      <w:pPr>
+        <w:shd w:val="clear" w:color="auto" w:fill="FFFFFF"/>
+        <w:tabs>
+          <w:tab w:val="left" w:pos="916"/>
+          <w:tab w:val="left" w:pos="1832"/>
+          <w:tab w:val="left" w:pos="2748"/>
+          <w:tab w:val="left" w:pos="3664"/>
+          <w:tab w:val="left" w:pos="4580"/>
+          <w:tab w:val="left" w:pos="5496"/>
+          <w:tab w:val="left" w:pos="6412"/>
+          <w:tab w:val="left" w:pos="7328"/>
+          <w:tab w:val="left" w:pos="8244"/>
+          <w:tab w:val="left" w:pos="9160"/>
+          <w:tab w:val="left" w:pos="10076"/>
+          <w:tab w:val="left" w:pos="10992"/>
+          <w:tab w:val="left" w:pos="11908"/>
+          <w:tab w:val="left" w:pos="12824"/>
+          <w:tab w:val="left" w:pos="13740"/>
+          <w:tab w:val="left" w:pos="14656"/>
+        </w:tabs>
+        <w:spacing w:after="0" w:line="240" w:lineRule="auto"/>
+        <w:jc w:val="both"/>
+        <w:rPr>
+          <w:rFonts w:ascii="inherit" w:eastAsia="Times New Roman" w:hAnsi="inherit" w:cs="Courier New"/>
+          <w:b/>
+          <w:color w:val="212121"/>
+          <w:sz w:val="20"/>
+          <w:szCs w:val="20"/>
+        </w:rPr>
+      </w:pPr>
+      <w:r>
+        <w:rPr>
+          <w:rFonts w:ascii="inherit" w:eastAsia="Times New Roman" w:hAnsi="inherit" w:cs="Courier New"/>
+          <w:b/>
+          <w:color w:val="212121"/>
+        </w:rPr>
+        <w:t>Action</w:t>
+      </w:r>
+      <w:r>
+        <w:rPr>
+          <w:rFonts w:ascii="inherit" w:eastAsia="Times New Roman" w:hAnsi="inherit" w:cs="Courier New"/>
+          <w:b/>
+          <w:color w:val="212121"/>
+          <w:sz w:val="20"/>
+          <w:szCs w:val="20"/>
+        </w:rPr>
+        <w:t xml:space="preserve">: </w:t>
+      </w:r>
+    </w:p>
+    <w:p>
+      <w:pPr>
+        <w:shd w:val="clear" w:color="auto" w:fill="FFFFFF"/>
+        <w:tabs>
+          <w:tab w:val="left" w:pos="916"/>
+          <w:tab w:val="left" w:pos="1832"/>
+          <w:tab w:val="left" w:pos="2748"/>
+          <w:tab w:val="left" w:pos="3664"/>
+          <w:tab w:val="left" w:pos="4580"/>
+          <w:tab w:val="left" w:pos="5496"/>
+          <w:tab w:val="left" w:pos="6412"/>
+          <w:tab w:val="left" w:pos="7328"/>
+          <w:tab w:val="left" w:pos="8244"/>
+          <w:tab w:val="left" w:pos="9160"/>
+          <w:tab w:val="left" w:pos="10076"/>
+          <w:tab w:val="left" w:pos="10992"/>
+          <w:tab w:val="left" w:pos="11908"/>
+          <w:tab w:val="left" w:pos="12824"/>
+          <w:tab w:val="left" w:pos="13740"/>
+          <w:tab w:val="left" w:pos="14656"/>
+        </w:tabs>
+        <w:spacing w:after="0" w:line="240" w:lineRule="auto"/>
+        <w:jc w:val="both"/>
+        <w:rPr>
+          <w:rFonts w:ascii="inherit" w:eastAsia="Times New Roman" w:hAnsi="inherit" w:cs="Courier New"/>
+          <w:b/>
+          <w:color w:val="212121"/>
+          <w:sz w:val="20"/>
+          <w:szCs w:val="20"/>
+        </w:rPr>
+      </w:pPr>
+      <w:r>
+        <w:rPr>
+          <w:rFonts w:ascii="inherit" w:eastAsia="Times New Roman" w:hAnsi="inherit" w:cs="Courier New"/>
+          <w:b/>
+          <w:color w:val="212121"/>
+          <w:sz w:val="20"/>
+          <w:szCs w:val="20"/>
+        </w:rPr>
+        <w:br/>
+        <w:t xml:space="preserve">1. </w:t>
+      </w:r>
+      <w:proofErr w:type="spellStart"/>
+      <w:r>
+        <w:rPr>
+          <w:rFonts w:ascii="inherit" w:eastAsia="Times New Roman" w:hAnsi="inherit" w:cs="Courier New"/>
+          <w:b/>
+          <w:color w:val="212121"/>
+        </w:rPr>
+        <w:t>ChangeCss</w:t>
+      </w:r>
+      <w:proofErr w:type="spellEnd"/>
+    </w:p>
+    <w:p>
+      <w:pPr>
+        <w:shd w:val="clear" w:color="auto" w:fill="FFFFFF"/>
+        <w:tabs>
+          <w:tab w:val="left" w:pos="916"/>
+          <w:tab w:val="left" w:pos="1832"/>
+          <w:tab w:val="left" w:pos="2748"/>
+          <w:tab w:val="left" w:pos="3664"/>
+          <w:tab w:val="left" w:pos="4580"/>
+          <w:tab w:val="left" w:pos="5496"/>
+          <w:tab w:val="left" w:pos="6412"/>
+          <w:tab w:val="left" w:pos="7328"/>
+          <w:tab w:val="left" w:pos="8244"/>
+          <w:tab w:val="left" w:pos="9160"/>
+          <w:tab w:val="left" w:pos="10076"/>
+          <w:tab w:val="left" w:pos="10992"/>
+          <w:tab w:val="left" w:pos="11908"/>
+          <w:tab w:val="left" w:pos="12824"/>
+          <w:tab w:val="left" w:pos="13740"/>
+          <w:tab w:val="left" w:pos="14656"/>
+        </w:tabs>
+        <w:spacing w:after="0" w:line="240" w:lineRule="auto"/>
+        <w:jc w:val="both"/>
+        <w:rPr>
+          <w:rFonts w:ascii="inherit" w:eastAsia="Times New Roman" w:hAnsi="inherit" w:cs="Courier New"/>
+          <w:b/>
+          <w:color w:val="212121"/>
+          <w:sz w:val="20"/>
+          <w:szCs w:val="20"/>
+        </w:rPr>
+      </w:pPr>
+    </w:p>
+    <w:p>
+      <w:pPr>
+        <w:shd w:val="clear" w:color="auto" w:fill="FFFFFF"/>
+        <w:tabs>
+          <w:tab w:val="left" w:pos="916"/>
+          <w:tab w:val="left" w:pos="1832"/>
+          <w:tab w:val="left" w:pos="2748"/>
+          <w:tab w:val="left" w:pos="3664"/>
+          <w:tab w:val="left" w:pos="4580"/>
+          <w:tab w:val="left" w:pos="5496"/>
+          <w:tab w:val="left" w:pos="6412"/>
+          <w:tab w:val="left" w:pos="7328"/>
+          <w:tab w:val="left" w:pos="8244"/>
+          <w:tab w:val="left" w:pos="9160"/>
+          <w:tab w:val="left" w:pos="10076"/>
+          <w:tab w:val="left" w:pos="10992"/>
+          <w:tab w:val="left" w:pos="11908"/>
+          <w:tab w:val="left" w:pos="12824"/>
+          <w:tab w:val="left" w:pos="13740"/>
+          <w:tab w:val="left" w:pos="14656"/>
+        </w:tabs>
+        <w:spacing w:after="0" w:line="240" w:lineRule="auto"/>
+        <w:jc w:val="both"/>
+        <w:rPr>
+          <w:rFonts w:ascii="inherit" w:eastAsia="Times New Roman" w:hAnsi="inherit" w:cs="Courier New"/>
+          <w:color w:val="212121"/>
+          <w:sz w:val="20"/>
+          <w:szCs w:val="20"/>
+        </w:rPr>
+      </w:pPr>
+      <w:r>
+        <w:rPr>
+          <w:b/>
+        </w:rPr>
+        <w:t xml:space="preserve">1.1 </w:t>
+      </w:r>
+      <w:r>
+        <w:rPr>
+          <w:rFonts w:ascii="inherit" w:hAnsi="inherit"/>
+          <w:b/>
+          <w:color w:val="212121"/>
+          <w:lang w:val="en"/>
+        </w:rPr>
+        <w:t xml:space="preserve">Description of </w:t>
+      </w:r>
+      <w:r>
+        <w:rPr>
+          <w:rFonts w:ascii="inherit" w:hAnsi="inherit"/>
+          <w:b/>
+          <w:color w:val="212121"/>
+          <w:sz w:val="20"/>
+          <w:szCs w:val="20"/>
+          <w:lang w:val="en"/>
+        </w:rPr>
+        <w:t>the</w:t>
+      </w:r>
+      <w:r>
+        <w:rPr>
+          <w:rFonts w:ascii="inherit" w:hAnsi="inherit"/>
+          <w:b/>
+          <w:color w:val="212121"/>
+          <w:lang w:val="en"/>
+        </w:rPr>
+        <w:t xml:space="preserve"> functionality</w:t>
+      </w:r>
+    </w:p>
+    <w:p>
+      <w:pPr>
+        <w:shd w:val="clear" w:color="auto" w:fill="FFFFFF"/>
+        <w:tabs>
+          <w:tab w:val="left" w:pos="916"/>
+          <w:tab w:val="left" w:pos="1832"/>
+          <w:tab w:val="left" w:pos="2748"/>
+          <w:tab w:val="left" w:pos="3664"/>
+          <w:tab w:val="left" w:pos="4580"/>
+          <w:tab w:val="left" w:pos="5496"/>
+          <w:tab w:val="left" w:pos="6412"/>
+          <w:tab w:val="left" w:pos="7328"/>
+          <w:tab w:val="left" w:pos="8244"/>
+          <w:tab w:val="left" w:pos="9160"/>
+          <w:tab w:val="left" w:pos="10076"/>
+          <w:tab w:val="left" w:pos="10992"/>
+          <w:tab w:val="left" w:pos="11908"/>
+          <w:tab w:val="left" w:pos="12824"/>
+          <w:tab w:val="left" w:pos="13740"/>
+          <w:tab w:val="left" w:pos="14656"/>
+        </w:tabs>
+        <w:spacing w:after="0" w:line="240" w:lineRule="auto"/>
+        <w:jc w:val="both"/>
+        <w:rPr>
+          <w:rFonts w:ascii="inherit" w:eastAsia="Times New Roman" w:hAnsi="inherit" w:cs="Courier New"/>
+          <w:b/>
+          <w:color w:val="212121"/>
+          <w:sz w:val="20"/>
+          <w:szCs w:val="20"/>
+        </w:rPr>
+      </w:pPr>
+    </w:p>
+    <w:p>
+      <w:pPr>
+        <w:shd w:val="clear" w:color="auto" w:fill="FFFFFF"/>
+        <w:tabs>
+          <w:tab w:val="left" w:pos="916"/>
+          <w:tab w:val="left" w:pos="1832"/>
+          <w:tab w:val="left" w:pos="2748"/>
+          <w:tab w:val="left" w:pos="3664"/>
+          <w:tab w:val="left" w:pos="4580"/>
+          <w:tab w:val="left" w:pos="5496"/>
+          <w:tab w:val="left" w:pos="6412"/>
+          <w:tab w:val="left" w:pos="7328"/>
+          <w:tab w:val="left" w:pos="8244"/>
+          <w:tab w:val="left" w:pos="9160"/>
+          <w:tab w:val="left" w:pos="10076"/>
+          <w:tab w:val="left" w:pos="10992"/>
+          <w:tab w:val="left" w:pos="11908"/>
+          <w:tab w:val="left" w:pos="12824"/>
+          <w:tab w:val="left" w:pos="13740"/>
+          <w:tab w:val="left" w:pos="14656"/>
+        </w:tabs>
+        <w:spacing w:after="0" w:line="240" w:lineRule="auto"/>
+        <w:jc w:val="both"/>
+        <w:rPr>
+          <w:rFonts w:ascii="inherit" w:eastAsia="Times New Roman" w:hAnsi="inherit" w:cs="Courier New"/>
+          <w:color w:val="212121"/>
+          <w:sz w:val="20"/>
+          <w:szCs w:val="20"/>
+        </w:rPr>
+      </w:pPr>
+    </w:p>
+    <w:p>
+      <w:pPr>
+        <w:jc w:val="both"/>
+      </w:pPr>
       <w:r>
         <w:t xml:space="preserve">This controller and action </w:t>
       </w:r>
@@ -4496,11 +6051,16 @@
         <w:t xml:space="preserve">. </w:t>
       </w:r>
     </w:p>
-    <w:p/>
+    <w:p>
+      <w:pPr>
+        <w:jc w:val="both"/>
+      </w:pPr>
+    </w:p>
     <w:p>
       <w:pPr>
         <w:pStyle w:val="HTMLPreformatted"/>
         <w:shd w:val="clear" w:color="auto" w:fill="FFFFFF"/>
+        <w:jc w:val="both"/>
         <w:rPr>
           <w:rFonts w:asciiTheme="minorHAnsi" w:eastAsiaTheme="minorHAnsi" w:hAnsiTheme="minorHAnsi" w:cstheme="minorBidi"/>
           <w:sz w:val="22"/>
@@ -4530,6 +6090,7 @@
       <w:pPr>
         <w:pStyle w:val="HTMLPreformatted"/>
         <w:shd w:val="clear" w:color="auto" w:fill="FFFFFF"/>
+        <w:jc w:val="both"/>
         <w:rPr>
           <w:rFonts w:asciiTheme="minorHAnsi" w:eastAsiaTheme="minorHAnsi" w:hAnsiTheme="minorHAnsi" w:cstheme="minorBidi"/>
           <w:sz w:val="22"/>
@@ -4541,6 +6102,7 @@
       <w:pPr>
         <w:pStyle w:val="HTMLPreformatted"/>
         <w:shd w:val="clear" w:color="auto" w:fill="FFFFFF"/>
+        <w:jc w:val="both"/>
         <w:rPr>
           <w:rFonts w:asciiTheme="minorHAnsi" w:eastAsiaTheme="minorHAnsi" w:hAnsiTheme="minorHAnsi" w:cstheme="minorBidi"/>
           <w:sz w:val="22"/>
@@ -4568,6 +6130,7 @@
       <w:pPr>
         <w:pStyle w:val="HTMLPreformatted"/>
         <w:shd w:val="clear" w:color="auto" w:fill="FFFFFF"/>
+        <w:jc w:val="both"/>
         <w:rPr>
           <w:rFonts w:asciiTheme="minorHAnsi" w:eastAsiaTheme="minorHAnsi" w:hAnsiTheme="minorHAnsi" w:cstheme="minorBidi"/>
           <w:i/>
@@ -4642,7 +6205,18 @@
           <w:sz w:val="22"/>
           <w:szCs w:val="22"/>
         </w:rPr>
-        <w:t>&lt;ESM_THEME</w:t>
+        <w:t>&lt;ESM_THEM</w:t>
+      </w:r>
+      <w:bookmarkStart w:id="0" w:name="_GoBack"/>
+      <w:bookmarkEnd w:id="0"/>
+      <w:r>
+        <w:rPr>
+          <w:rFonts w:asciiTheme="minorHAnsi" w:eastAsiaTheme="minorHAnsi" w:hAnsiTheme="minorHAnsi" w:cstheme="minorBidi"/>
+          <w:i/>
+          <w:sz w:val="22"/>
+          <w:szCs w:val="22"/>
+        </w:rPr>
+        <w:t>E</w:t>
       </w:r>
       <w:proofErr w:type="gramStart"/>
       <w:r>
@@ -4669,6 +6243,7 @@
       <w:pPr>
         <w:pStyle w:val="HTMLPreformatted"/>
         <w:shd w:val="clear" w:color="auto" w:fill="FFFFFF"/>
+        <w:jc w:val="both"/>
         <w:rPr>
           <w:rFonts w:asciiTheme="minorHAnsi" w:eastAsiaTheme="minorHAnsi" w:hAnsiTheme="minorHAnsi" w:cstheme="minorBidi"/>
           <w:i/>
@@ -4683,6 +6258,7 @@
           <w:sz w:val="22"/>
           <w:szCs w:val="22"/>
         </w:rPr>
+        <w:lastRenderedPageBreak/>
         <w:t xml:space="preserve">- // </w:t>
       </w:r>
       <w:proofErr w:type="spellStart"/>
@@ -4710,6 +6286,7 @@
       <w:pPr>
         <w:pStyle w:val="HTMLPreformatted"/>
         <w:shd w:val="clear" w:color="auto" w:fill="FFFFFF"/>
+        <w:jc w:val="both"/>
         <w:rPr>
           <w:rFonts w:asciiTheme="minorHAnsi" w:eastAsiaTheme="minorHAnsi" w:hAnsiTheme="minorHAnsi" w:cstheme="minorBidi"/>
           <w:i/>
@@ -4782,6 +6359,7 @@
       <w:pPr>
         <w:pStyle w:val="HTMLPreformatted"/>
         <w:shd w:val="clear" w:color="auto" w:fill="FFFFFF"/>
+        <w:jc w:val="both"/>
         <w:rPr>
           <w:rFonts w:asciiTheme="minorHAnsi" w:eastAsiaTheme="minorHAnsi" w:hAnsiTheme="minorHAnsi" w:cstheme="minorBidi"/>
           <w:i/>
@@ -4894,6 +6472,7 @@
       <w:pPr>
         <w:pStyle w:val="HTMLPreformatted"/>
         <w:shd w:val="clear" w:color="auto" w:fill="FFFFFF"/>
+        <w:jc w:val="both"/>
         <w:rPr>
           <w:rFonts w:asciiTheme="minorHAnsi" w:eastAsiaTheme="minorHAnsi" w:hAnsiTheme="minorHAnsi" w:cstheme="minorBidi"/>
           <w:i/>
@@ -4906,6 +6485,7 @@
       <w:pPr>
         <w:pStyle w:val="HTMLPreformatted"/>
         <w:shd w:val="clear" w:color="auto" w:fill="FFFFFF"/>
+        <w:jc w:val="both"/>
         <w:rPr>
           <w:rFonts w:asciiTheme="minorHAnsi" w:eastAsiaTheme="minorHAnsi" w:hAnsiTheme="minorHAnsi" w:cstheme="minorBidi"/>
           <w:sz w:val="22"/>
@@ -4963,6 +6543,7 @@
       <w:pPr>
         <w:pStyle w:val="HTMLPreformatted"/>
         <w:shd w:val="clear" w:color="auto" w:fill="FFFFFF"/>
+        <w:jc w:val="both"/>
         <w:rPr>
           <w:rFonts w:asciiTheme="minorHAnsi" w:eastAsiaTheme="minorHAnsi" w:hAnsiTheme="minorHAnsi" w:cstheme="minorBidi"/>
           <w:sz w:val="22"/>
@@ -4974,6 +6555,7 @@
       <w:pPr>
         <w:pStyle w:val="HTMLPreformatted"/>
         <w:shd w:val="clear" w:color="auto" w:fill="FFFFFF"/>
+        <w:jc w:val="both"/>
         <w:rPr>
           <w:rFonts w:asciiTheme="minorHAnsi" w:hAnsiTheme="minorHAnsi"/>
         </w:rPr>
@@ -5121,6 +6703,7 @@
       <w:pPr>
         <w:pStyle w:val="HTMLPreformatted"/>
         <w:shd w:val="clear" w:color="auto" w:fill="FFFFFF"/>
+        <w:jc w:val="both"/>
         <w:rPr>
           <w:rFonts w:asciiTheme="minorHAnsi" w:hAnsiTheme="minorHAnsi"/>
         </w:rPr>
@@ -5130,6 +6713,7 @@
       <w:pPr>
         <w:pStyle w:val="HTMLPreformatted"/>
         <w:shd w:val="clear" w:color="auto" w:fill="FFFFFF"/>
+        <w:jc w:val="both"/>
         <w:rPr>
           <w:rFonts w:asciiTheme="minorHAnsi" w:hAnsiTheme="minorHAnsi"/>
           <w:sz w:val="22"/>
@@ -5279,6 +6863,7 @@
       <w:pPr>
         <w:pStyle w:val="HTMLPreformatted"/>
         <w:shd w:val="clear" w:color="auto" w:fill="FFFFFF"/>
+        <w:jc w:val="both"/>
         <w:rPr>
           <w:rFonts w:asciiTheme="minorHAnsi" w:hAnsiTheme="minorHAnsi"/>
           <w:sz w:val="22"/>
@@ -5290,6 +6875,7 @@
       <w:pPr>
         <w:pStyle w:val="HTMLPreformatted"/>
         <w:shd w:val="clear" w:color="auto" w:fill="FFFFFF"/>
+        <w:jc w:val="both"/>
         <w:rPr>
           <w:rFonts w:asciiTheme="minorHAnsi" w:hAnsiTheme="minorHAnsi"/>
           <w:sz w:val="22"/>
@@ -5386,6 +6972,7 @@
       <w:pPr>
         <w:pStyle w:val="HTMLPreformatted"/>
         <w:shd w:val="clear" w:color="auto" w:fill="FFFFFF"/>
+        <w:jc w:val="both"/>
         <w:rPr>
           <w:rFonts w:asciiTheme="minorHAnsi" w:hAnsiTheme="minorHAnsi"/>
           <w:sz w:val="22"/>
@@ -5397,6 +6984,7 @@
       <w:pPr>
         <w:pStyle w:val="HTMLPreformatted"/>
         <w:shd w:val="clear" w:color="auto" w:fill="FFFFFF"/>
+        <w:jc w:val="both"/>
         <w:rPr>
           <w:rFonts w:asciiTheme="minorHAnsi" w:hAnsiTheme="minorHAnsi"/>
           <w:sz w:val="22"/>

</xml_diff>

<commit_message>
create, update, delete, updateThemeCompany, u ThemeControlleru, gotovo
</commit_message>
<xml_diff>
--- a/Documentation/ThemeEdit.docx
+++ b/Documentation/ThemeEdit.docx
@@ -4397,13 +4397,7 @@
         <w:rPr>
           <w:b/>
         </w:rPr>
-        <w:t>3</w:t>
-      </w:r>
-      <w:r>
-        <w:rPr>
-          <w:b/>
-        </w:rPr>
-        <w:t xml:space="preserve">.1 </w:t>
+        <w:t xml:space="preserve">3.1 </w:t>
       </w:r>
       <w:r>
         <w:rPr>
@@ -4650,6 +4644,14 @@
       <w:r>
         <w:rPr>
           <w:rFonts w:eastAsia="Times New Roman" w:cs="Courier New"/>
+          <w:b/>
+          <w:color w:val="212121"/>
+        </w:rPr>
+        <w:t xml:space="preserve"> and jquery-3.2.1.js</w:t>
+      </w:r>
+      <w:r>
+        <w:rPr>
+          <w:rFonts w:eastAsia="Times New Roman" w:cs="Courier New"/>
           <w:color w:val="212121"/>
         </w:rPr>
         <w:t xml:space="preserve"> is loaded to send ajax request</w:t>
@@ -6145,6 +6147,7 @@
           <w:sz w:val="22"/>
           <w:szCs w:val="22"/>
         </w:rPr>
+        <w:lastRenderedPageBreak/>
         <w:t>- //</w:t>
       </w:r>
       <w:proofErr w:type="spellStart"/>
@@ -6205,10 +6208,9 @@
           <w:sz w:val="22"/>
           <w:szCs w:val="22"/>
         </w:rPr>
-        <w:t>&lt;ESM_THEM</w:t>
-      </w:r>
-      <w:bookmarkStart w:id="0" w:name="_GoBack"/>
-      <w:bookmarkEnd w:id="0"/>
+        <w:t>&lt;ESM_THEME</w:t>
+      </w:r>
+      <w:proofErr w:type="gramStart"/>
       <w:r>
         <w:rPr>
           <w:rFonts w:asciiTheme="minorHAnsi" w:eastAsiaTheme="minorHAnsi" w:hAnsiTheme="minorHAnsi" w:cstheme="minorBidi"/>
@@ -6216,9 +6218,9 @@
           <w:sz w:val="22"/>
           <w:szCs w:val="22"/>
         </w:rPr>
-        <w:t>E</w:t>
-      </w:r>
-      <w:proofErr w:type="gramStart"/>
+        <w:t>&gt;(</w:t>
+      </w:r>
+      <w:proofErr w:type="gramEnd"/>
       <w:r>
         <w:rPr>
           <w:rFonts w:asciiTheme="minorHAnsi" w:eastAsiaTheme="minorHAnsi" w:hAnsiTheme="minorHAnsi" w:cstheme="minorBidi"/>
@@ -6226,39 +6228,28 @@
           <w:sz w:val="22"/>
           <w:szCs w:val="22"/>
         </w:rPr>
-        <w:t>&gt;(</w:t>
-      </w:r>
-      <w:proofErr w:type="gramEnd"/>
-      <w:r>
+        <w:t>);</w:t>
+      </w:r>
+    </w:p>
+    <w:p>
+      <w:pPr>
+        <w:pStyle w:val="HTMLPreformatted"/>
+        <w:shd w:val="clear" w:color="auto" w:fill="FFFFFF"/>
+        <w:jc w:val="both"/>
         <w:rPr>
           <w:rFonts w:asciiTheme="minorHAnsi" w:eastAsiaTheme="minorHAnsi" w:hAnsiTheme="minorHAnsi" w:cstheme="minorBidi"/>
           <w:i/>
           <w:sz w:val="22"/>
           <w:szCs w:val="22"/>
         </w:rPr>
-        <w:t>);</w:t>
-      </w:r>
-    </w:p>
-    <w:p>
-      <w:pPr>
-        <w:pStyle w:val="HTMLPreformatted"/>
-        <w:shd w:val="clear" w:color="auto" w:fill="FFFFFF"/>
-        <w:jc w:val="both"/>
+      </w:pPr>
+      <w:r>
         <w:rPr>
           <w:rFonts w:asciiTheme="minorHAnsi" w:eastAsiaTheme="minorHAnsi" w:hAnsiTheme="minorHAnsi" w:cstheme="minorBidi"/>
           <w:i/>
           <w:sz w:val="22"/>
           <w:szCs w:val="22"/>
         </w:rPr>
-      </w:pPr>
-      <w:r>
-        <w:rPr>
-          <w:rFonts w:asciiTheme="minorHAnsi" w:eastAsiaTheme="minorHAnsi" w:hAnsiTheme="minorHAnsi" w:cstheme="minorBidi"/>
-          <w:i/>
-          <w:sz w:val="22"/>
-          <w:szCs w:val="22"/>
-        </w:rPr>
-        <w:lastRenderedPageBreak/>
         <w:t xml:space="preserve">- // </w:t>
       </w:r>
       <w:proofErr w:type="spellStart"/>
@@ -7239,6 +7230,356 @@
         </w:rPr>
         <w:t>).</w:t>
       </w:r>
+    </w:p>
+    <w:p>
+      <w:pPr>
+        <w:pStyle w:val="HTMLPreformatted"/>
+        <w:shd w:val="clear" w:color="auto" w:fill="FFFFFF"/>
+        <w:jc w:val="both"/>
+        <w:rPr>
+          <w:rFonts w:asciiTheme="minorHAnsi" w:hAnsiTheme="minorHAnsi"/>
+          <w:sz w:val="22"/>
+          <w:szCs w:val="22"/>
+        </w:rPr>
+      </w:pPr>
+    </w:p>
+    <w:p>
+      <w:pPr>
+        <w:shd w:val="clear" w:color="auto" w:fill="FFFFFF"/>
+        <w:tabs>
+          <w:tab w:val="left" w:pos="916"/>
+          <w:tab w:val="left" w:pos="1832"/>
+          <w:tab w:val="left" w:pos="2748"/>
+          <w:tab w:val="left" w:pos="3664"/>
+          <w:tab w:val="left" w:pos="4580"/>
+          <w:tab w:val="left" w:pos="5496"/>
+          <w:tab w:val="left" w:pos="6412"/>
+          <w:tab w:val="left" w:pos="7328"/>
+          <w:tab w:val="left" w:pos="8244"/>
+          <w:tab w:val="left" w:pos="9160"/>
+          <w:tab w:val="left" w:pos="10076"/>
+          <w:tab w:val="left" w:pos="10992"/>
+          <w:tab w:val="left" w:pos="11908"/>
+          <w:tab w:val="left" w:pos="12824"/>
+          <w:tab w:val="left" w:pos="13740"/>
+          <w:tab w:val="left" w:pos="14656"/>
+        </w:tabs>
+        <w:spacing w:after="0" w:line="240" w:lineRule="auto"/>
+        <w:jc w:val="both"/>
+        <w:rPr>
+          <w:rFonts w:ascii="inherit" w:eastAsia="Times New Roman" w:hAnsi="inherit" w:cs="Courier New"/>
+          <w:b/>
+          <w:color w:val="212121"/>
+          <w:sz w:val="20"/>
+          <w:szCs w:val="20"/>
+        </w:rPr>
+      </w:pPr>
+      <w:r>
+        <w:rPr>
+          <w:rFonts w:ascii="inherit" w:eastAsia="Times New Roman" w:hAnsi="inherit" w:cs="Courier New"/>
+          <w:b/>
+          <w:color w:val="212121"/>
+          <w:sz w:val="20"/>
+          <w:szCs w:val="20"/>
+        </w:rPr>
+        <w:t>2</w:t>
+      </w:r>
+      <w:r>
+        <w:rPr>
+          <w:rFonts w:ascii="inherit" w:eastAsia="Times New Roman" w:hAnsi="inherit" w:cs="Courier New"/>
+          <w:b/>
+          <w:color w:val="212121"/>
+          <w:sz w:val="20"/>
+          <w:szCs w:val="20"/>
+        </w:rPr>
+        <w:t xml:space="preserve">. </w:t>
+      </w:r>
+      <w:r>
+        <w:rPr>
+          <w:rFonts w:ascii="inherit" w:eastAsia="Times New Roman" w:hAnsi="inherit" w:cs="Courier New"/>
+          <w:b/>
+          <w:color w:val="212121"/>
+        </w:rPr>
+        <w:t>Index</w:t>
+      </w:r>
+    </w:p>
+    <w:p>
+      <w:pPr>
+        <w:shd w:val="clear" w:color="auto" w:fill="FFFFFF"/>
+        <w:tabs>
+          <w:tab w:val="left" w:pos="916"/>
+          <w:tab w:val="left" w:pos="1832"/>
+          <w:tab w:val="left" w:pos="2748"/>
+          <w:tab w:val="left" w:pos="3664"/>
+          <w:tab w:val="left" w:pos="4580"/>
+          <w:tab w:val="left" w:pos="5496"/>
+          <w:tab w:val="left" w:pos="6412"/>
+          <w:tab w:val="left" w:pos="7328"/>
+          <w:tab w:val="left" w:pos="8244"/>
+          <w:tab w:val="left" w:pos="9160"/>
+          <w:tab w:val="left" w:pos="10076"/>
+          <w:tab w:val="left" w:pos="10992"/>
+          <w:tab w:val="left" w:pos="11908"/>
+          <w:tab w:val="left" w:pos="12824"/>
+          <w:tab w:val="left" w:pos="13740"/>
+          <w:tab w:val="left" w:pos="14656"/>
+        </w:tabs>
+        <w:spacing w:after="0" w:line="240" w:lineRule="auto"/>
+        <w:jc w:val="both"/>
+        <w:rPr>
+          <w:rFonts w:ascii="inherit" w:eastAsia="Times New Roman" w:hAnsi="inherit" w:cs="Courier New"/>
+          <w:b/>
+          <w:color w:val="212121"/>
+          <w:sz w:val="20"/>
+          <w:szCs w:val="20"/>
+        </w:rPr>
+      </w:pPr>
+    </w:p>
+    <w:p>
+      <w:pPr>
+        <w:pStyle w:val="HTMLPreformatted"/>
+        <w:shd w:val="clear" w:color="auto" w:fill="FFFFFF"/>
+        <w:jc w:val="both"/>
+        <w:rPr>
+          <w:rFonts w:asciiTheme="minorHAnsi" w:eastAsiaTheme="minorHAnsi" w:hAnsiTheme="minorHAnsi" w:cstheme="minorBidi"/>
+          <w:sz w:val="22"/>
+          <w:szCs w:val="22"/>
+        </w:rPr>
+      </w:pPr>
+      <w:r>
+        <w:rPr>
+          <w:rFonts w:ascii="inherit" w:hAnsi="inherit"/>
+          <w:b/>
+          <w:color w:val="212121"/>
+          <w:sz w:val="22"/>
+          <w:szCs w:val="22"/>
+        </w:rPr>
+        <w:t>2</w:t>
+      </w:r>
+      <w:r>
+        <w:rPr>
+          <w:rFonts w:ascii="inherit" w:hAnsi="inherit"/>
+          <w:b/>
+          <w:color w:val="212121"/>
+          <w:sz w:val="22"/>
+          <w:szCs w:val="22"/>
+        </w:rPr>
+        <w:t>.2 Add code, comment, remove or edit code in action</w:t>
+      </w:r>
+      <w:r>
+        <w:rPr>
+          <w:rFonts w:asciiTheme="minorHAnsi" w:eastAsiaTheme="minorHAnsi" w:hAnsiTheme="minorHAnsi" w:cstheme="minorBidi"/>
+          <w:sz w:val="22"/>
+          <w:szCs w:val="22"/>
+        </w:rPr>
+        <w:t xml:space="preserve"> </w:t>
+      </w:r>
+    </w:p>
+    <w:p>
+      <w:pPr>
+        <w:pStyle w:val="HTMLPreformatted"/>
+        <w:shd w:val="clear" w:color="auto" w:fill="FFFFFF"/>
+        <w:jc w:val="both"/>
+        <w:rPr>
+          <w:rFonts w:asciiTheme="minorHAnsi" w:hAnsiTheme="minorHAnsi"/>
+          <w:sz w:val="22"/>
+          <w:szCs w:val="22"/>
+        </w:rPr>
+      </w:pPr>
+    </w:p>
+    <w:p>
+      <w:pPr>
+        <w:pStyle w:val="HTMLPreformatted"/>
+        <w:shd w:val="clear" w:color="auto" w:fill="FFFFFF"/>
+        <w:jc w:val="both"/>
+        <w:rPr>
+          <w:rFonts w:asciiTheme="minorHAnsi" w:hAnsiTheme="minorHAnsi"/>
+          <w:sz w:val="22"/>
+          <w:szCs w:val="22"/>
+        </w:rPr>
+      </w:pPr>
+    </w:p>
+    <w:p>
+      <w:pPr>
+        <w:pStyle w:val="HTMLPreformatted"/>
+        <w:shd w:val="clear" w:color="auto" w:fill="FFFFFF"/>
+        <w:jc w:val="both"/>
+        <w:rPr>
+          <w:rFonts w:asciiTheme="minorHAnsi" w:hAnsiTheme="minorHAnsi"/>
+          <w:sz w:val="22"/>
+          <w:szCs w:val="22"/>
+        </w:rPr>
+      </w:pPr>
+      <w:r>
+        <w:rPr>
+          <w:rFonts w:asciiTheme="minorHAnsi" w:hAnsiTheme="minorHAnsi"/>
+          <w:sz w:val="22"/>
+          <w:szCs w:val="22"/>
+        </w:rPr>
+        <w:t xml:space="preserve">In the action </w:t>
+      </w:r>
+      <w:r>
+        <w:rPr>
+          <w:rFonts w:asciiTheme="minorHAnsi" w:hAnsiTheme="minorHAnsi"/>
+          <w:b/>
+          <w:sz w:val="22"/>
+          <w:szCs w:val="22"/>
+        </w:rPr>
+        <w:t>Index</w:t>
+      </w:r>
+      <w:r>
+        <w:rPr>
+          <w:rFonts w:asciiTheme="minorHAnsi" w:hAnsiTheme="minorHAnsi"/>
+          <w:b/>
+          <w:sz w:val="22"/>
+          <w:szCs w:val="22"/>
+        </w:rPr>
+        <w:t xml:space="preserve"> </w:t>
+      </w:r>
+      <w:r>
+        <w:rPr>
+          <w:rFonts w:asciiTheme="minorHAnsi" w:hAnsiTheme="minorHAnsi"/>
+          <w:sz w:val="22"/>
+          <w:szCs w:val="22"/>
+        </w:rPr>
+        <w:t>I</w:t>
+      </w:r>
+      <w:r>
+        <w:rPr>
+          <w:rFonts w:asciiTheme="minorHAnsi" w:hAnsiTheme="minorHAnsi"/>
+          <w:sz w:val="22"/>
+          <w:szCs w:val="22"/>
+        </w:rPr>
+        <w:t xml:space="preserve"> used the copied part of the code from the action </w:t>
+      </w:r>
+      <w:proofErr w:type="spellStart"/>
+      <w:r>
+        <w:rPr>
+          <w:rFonts w:asciiTheme="minorHAnsi" w:hAnsiTheme="minorHAnsi"/>
+          <w:b/>
+          <w:sz w:val="22"/>
+          <w:szCs w:val="22"/>
+        </w:rPr>
+        <w:t>changecss</w:t>
+      </w:r>
+      <w:proofErr w:type="spellEnd"/>
+      <w:r>
+        <w:rPr>
+          <w:rFonts w:asciiTheme="minorHAnsi" w:hAnsiTheme="minorHAnsi"/>
+          <w:sz w:val="22"/>
+          <w:szCs w:val="22"/>
+        </w:rPr>
+        <w:t>,</w:t>
+      </w:r>
+      <w:r>
+        <w:rPr>
+          <w:rFonts w:asciiTheme="minorHAnsi" w:hAnsiTheme="minorHAnsi"/>
+          <w:sz w:val="22"/>
+          <w:szCs w:val="22"/>
+        </w:rPr>
+        <w:t xml:space="preserve"> </w:t>
+      </w:r>
+      <w:r>
+        <w:rPr>
+          <w:rFonts w:asciiTheme="minorHAnsi" w:hAnsiTheme="minorHAnsi"/>
+          <w:sz w:val="22"/>
+          <w:szCs w:val="22"/>
+        </w:rPr>
+        <w:t xml:space="preserve">while I left the rest of the code in the </w:t>
+      </w:r>
+      <w:r>
+        <w:rPr>
+          <w:rFonts w:asciiTheme="minorHAnsi" w:hAnsiTheme="minorHAnsi"/>
+          <w:b/>
+          <w:sz w:val="22"/>
+          <w:szCs w:val="22"/>
+        </w:rPr>
+        <w:t>index</w:t>
+      </w:r>
+      <w:r>
+        <w:rPr>
+          <w:rFonts w:asciiTheme="minorHAnsi" w:hAnsiTheme="minorHAnsi"/>
+          <w:sz w:val="22"/>
+          <w:szCs w:val="22"/>
+        </w:rPr>
+        <w:t xml:space="preserve"> code commented.</w:t>
+      </w:r>
+      <w:r>
+        <w:rPr>
+          <w:rFonts w:asciiTheme="minorHAnsi" w:hAnsiTheme="minorHAnsi"/>
+          <w:sz w:val="22"/>
+          <w:szCs w:val="22"/>
+        </w:rPr>
+        <w:t xml:space="preserve"> </w:t>
+      </w:r>
+      <w:r>
+        <w:rPr>
+          <w:rFonts w:asciiTheme="minorHAnsi" w:hAnsiTheme="minorHAnsi"/>
+          <w:sz w:val="22"/>
+          <w:szCs w:val="22"/>
+        </w:rPr>
+        <w:t>I had to do this to solve the error that I encountered when entering the edit mode</w:t>
+      </w:r>
+      <w:r>
+        <w:rPr>
+          <w:rFonts w:asciiTheme="minorHAnsi" w:hAnsiTheme="minorHAnsi"/>
+          <w:sz w:val="22"/>
+          <w:szCs w:val="22"/>
+        </w:rPr>
+        <w:t xml:space="preserve"> </w:t>
+      </w:r>
+      <w:r>
+        <w:rPr>
+          <w:rFonts w:asciiTheme="minorHAnsi" w:hAnsiTheme="minorHAnsi"/>
+          <w:sz w:val="22"/>
+          <w:szCs w:val="22"/>
+        </w:rPr>
+        <w:t xml:space="preserve">and which required some parameter to pass the </w:t>
+      </w:r>
+      <w:r>
+        <w:rPr>
+          <w:rFonts w:asciiTheme="minorHAnsi" w:hAnsiTheme="minorHAnsi"/>
+          <w:b/>
+          <w:sz w:val="22"/>
+          <w:szCs w:val="22"/>
+        </w:rPr>
+        <w:t>index</w:t>
+      </w:r>
+      <w:r>
+        <w:rPr>
+          <w:rFonts w:asciiTheme="minorHAnsi" w:hAnsiTheme="minorHAnsi"/>
+          <w:sz w:val="22"/>
+          <w:szCs w:val="22"/>
+        </w:rPr>
+        <w:t xml:space="preserve"> function in the </w:t>
+      </w:r>
+      <w:r>
+        <w:rPr>
+          <w:rFonts w:asciiTheme="minorHAnsi" w:hAnsiTheme="minorHAnsi"/>
+          <w:b/>
+          <w:sz w:val="22"/>
+          <w:szCs w:val="22"/>
+        </w:rPr>
+        <w:t>Style</w:t>
+      </w:r>
+      <w:r>
+        <w:rPr>
+          <w:rFonts w:asciiTheme="minorHAnsi" w:hAnsiTheme="minorHAnsi"/>
+          <w:sz w:val="22"/>
+          <w:szCs w:val="22"/>
+        </w:rPr>
+        <w:t xml:space="preserve"> controller</w:t>
+      </w:r>
+      <w:r>
+        <w:rPr>
+          <w:rFonts w:asciiTheme="minorHAnsi" w:hAnsiTheme="minorHAnsi"/>
+          <w:sz w:val="22"/>
+          <w:szCs w:val="22"/>
+        </w:rPr>
+        <w:t>.</w:t>
+      </w:r>
+      <w:bookmarkStart w:id="0" w:name="_GoBack"/>
+      <w:bookmarkEnd w:id="0"/>
     </w:p>
     <w:sectPr>
       <w:pgSz w:w="12240" w:h="15840"/>

</xml_diff>